<commit_message>
Commited 3 Year 2 Sem Time Tables
</commit_message>
<xml_diff>
--- a/SEM-2/Subject-Allocation-2-SEm.docx
+++ b/SEM-2/Subject-Allocation-2-SEm.docx
@@ -1196,7 +1196,6 @@
                 <w:lang w:bidi="te-IN"/>
               </w:rPr>
             </w:pPr>
-            <w:bookmarkStart w:id="0" w:name="_GoBack" w:colFirst="3" w:colLast="3"/>
             <w:r>
               <w:rPr>
                 <w:rFonts w:asciiTheme="majorHAnsi" w:eastAsia="Times New Roman" w:hAnsiTheme="majorHAnsi" w:cs="Times New Roman"/>
@@ -1340,184 +1339,6 @@
                 <w:lang w:bidi="te-IN"/>
               </w:rPr>
               <w:t>3</w:t>
-            </w:r>
-          </w:p>
-        </w:tc>
-      </w:tr>
-      <w:bookmarkEnd w:id="0"/>
-      <w:tr>
-        <w:trPr>
-          <w:trHeight w:val="255"/>
-        </w:trPr>
-        <w:tc>
-          <w:tcPr>
-            <w:tcW w:w="336" w:type="pct"/>
-            <w:tcBorders>
-              <w:top w:val="nil"/>
-              <w:left w:val="single" w:sz="4" w:space="0" w:color="auto"/>
-              <w:bottom w:val="single" w:sz="4" w:space="0" w:color="auto"/>
-              <w:right w:val="single" w:sz="4" w:space="0" w:color="auto"/>
-            </w:tcBorders>
-            <w:shd w:val="clear" w:color="auto" w:fill="auto"/>
-            <w:noWrap/>
-            <w:vAlign w:val="center"/>
-            <w:hideMark/>
-          </w:tcPr>
-          <w:p>
-            <w:pPr>
-              <w:spacing w:after="0" w:line="240" w:lineRule="auto"/>
-              <w:jc w:val="center"/>
-              <w:rPr>
-                <w:rFonts w:asciiTheme="majorHAnsi" w:eastAsia="Times New Roman" w:hAnsiTheme="majorHAnsi" w:cs="Times New Roman"/>
-                <w:color w:val="000000"/>
-                <w:sz w:val="18"/>
-                <w:szCs w:val="18"/>
-                <w:lang w:bidi="te-IN"/>
-              </w:rPr>
-            </w:pPr>
-            <w:r>
-              <w:rPr>
-                <w:rFonts w:asciiTheme="majorHAnsi" w:eastAsia="Times New Roman" w:hAnsiTheme="majorHAnsi" w:cs="Times New Roman"/>
-                <w:color w:val="000000"/>
-                <w:sz w:val="18"/>
-                <w:szCs w:val="18"/>
-                <w:lang w:bidi="te-IN"/>
-              </w:rPr>
-              <w:t>6</w:t>
-            </w:r>
-          </w:p>
-        </w:tc>
-        <w:tc>
-          <w:tcPr>
-            <w:tcW w:w="2850" w:type="pct"/>
-            <w:gridSpan w:val="5"/>
-            <w:tcBorders>
-              <w:top w:val="nil"/>
-              <w:left w:val="nil"/>
-              <w:bottom w:val="single" w:sz="4" w:space="0" w:color="auto"/>
-              <w:right w:val="single" w:sz="4" w:space="0" w:color="auto"/>
-            </w:tcBorders>
-            <w:shd w:val="clear" w:color="auto" w:fill="auto"/>
-            <w:noWrap/>
-          </w:tcPr>
-          <w:p>
-            <w:pPr>
-              <w:spacing w:after="0" w:line="240" w:lineRule="auto"/>
-              <w:rPr>
-                <w:rFonts w:asciiTheme="majorHAnsi" w:hAnsiTheme="majorHAnsi"/>
-                <w:sz w:val="18"/>
-                <w:szCs w:val="18"/>
-              </w:rPr>
-            </w:pPr>
-            <w:r>
-              <w:rPr>
-                <w:rFonts w:asciiTheme="majorHAnsi" w:hAnsiTheme="majorHAnsi"/>
-                <w:sz w:val="18"/>
-                <w:szCs w:val="18"/>
-              </w:rPr>
-              <w:t>Python Programming Lab</w:t>
-            </w:r>
-          </w:p>
-        </w:tc>
-        <w:tc>
-          <w:tcPr>
-            <w:tcW w:w="574" w:type="pct"/>
-            <w:tcBorders>
-              <w:top w:val="nil"/>
-              <w:left w:val="nil"/>
-              <w:bottom w:val="single" w:sz="4" w:space="0" w:color="auto"/>
-              <w:right w:val="single" w:sz="4" w:space="0" w:color="auto"/>
-            </w:tcBorders>
-            <w:shd w:val="clear" w:color="auto" w:fill="auto"/>
-            <w:noWrap/>
-          </w:tcPr>
-          <w:p>
-            <w:pPr>
-              <w:spacing w:after="0" w:line="240" w:lineRule="auto"/>
-              <w:jc w:val="center"/>
-              <w:rPr>
-                <w:rFonts w:asciiTheme="majorHAnsi" w:eastAsia="Times New Roman" w:hAnsiTheme="majorHAnsi" w:cs="Times New Roman"/>
-                <w:sz w:val="18"/>
-                <w:szCs w:val="18"/>
-                <w:lang w:bidi="te-IN"/>
-              </w:rPr>
-            </w:pPr>
-            <w:r>
-              <w:rPr>
-                <w:rFonts w:asciiTheme="majorHAnsi" w:eastAsia="Times New Roman" w:hAnsiTheme="majorHAnsi" w:cs="Times New Roman"/>
-                <w:sz w:val="18"/>
-                <w:szCs w:val="18"/>
-                <w:lang w:bidi="te-IN"/>
-              </w:rPr>
-              <w:t>PP LAB</w:t>
-            </w:r>
-          </w:p>
-        </w:tc>
-        <w:tc>
-          <w:tcPr>
-            <w:tcW w:w="716" w:type="pct"/>
-            <w:tcBorders>
-              <w:top w:val="nil"/>
-              <w:left w:val="nil"/>
-              <w:bottom w:val="single" w:sz="4" w:space="0" w:color="auto"/>
-              <w:right w:val="single" w:sz="4" w:space="0" w:color="auto"/>
-            </w:tcBorders>
-            <w:shd w:val="clear" w:color="auto" w:fill="auto"/>
-            <w:noWrap/>
-          </w:tcPr>
-          <w:p>
-            <w:pPr>
-              <w:spacing w:after="0" w:line="240" w:lineRule="auto"/>
-              <w:jc w:val="center"/>
-              <w:rPr>
-                <w:rFonts w:asciiTheme="majorHAnsi" w:eastAsia="Times New Roman" w:hAnsiTheme="majorHAnsi" w:cs="Times New Roman"/>
-                <w:sz w:val="18"/>
-                <w:szCs w:val="18"/>
-                <w:lang w:bidi="te-IN"/>
-              </w:rPr>
-            </w:pPr>
-            <w:r>
-              <w:rPr>
-                <w:rFonts w:asciiTheme="majorHAnsi" w:eastAsia="Times New Roman" w:hAnsiTheme="majorHAnsi" w:cs="Times New Roman"/>
-                <w:sz w:val="18"/>
-                <w:szCs w:val="18"/>
-                <w:lang w:bidi="te-IN"/>
-              </w:rPr>
-              <w:t>R204GA05405</w:t>
-            </w:r>
-          </w:p>
-        </w:tc>
-        <w:tc>
-          <w:tcPr>
-            <w:tcW w:w="524" w:type="pct"/>
-            <w:tcBorders>
-              <w:top w:val="nil"/>
-              <w:left w:val="nil"/>
-              <w:bottom w:val="single" w:sz="4" w:space="0" w:color="auto"/>
-              <w:right w:val="single" w:sz="4" w:space="0" w:color="auto"/>
-            </w:tcBorders>
-            <w:shd w:val="clear" w:color="auto" w:fill="auto"/>
-            <w:noWrap/>
-          </w:tcPr>
-          <w:p>
-            <w:pPr>
-              <w:spacing w:after="0" w:line="240" w:lineRule="auto"/>
-              <w:jc w:val="center"/>
-              <w:rPr>
-                <w:rFonts w:asciiTheme="majorHAnsi" w:eastAsia="Times New Roman" w:hAnsiTheme="majorHAnsi" w:cs="Times New Roman"/>
-                <w:sz w:val="18"/>
-                <w:szCs w:val="18"/>
-                <w:lang w:bidi="te-IN"/>
-              </w:rPr>
-            </w:pPr>
-            <w:r>
-              <w:rPr>
-                <w:rFonts w:asciiTheme="majorHAnsi" w:eastAsia="Times New Roman" w:hAnsiTheme="majorHAnsi" w:cs="Times New Roman"/>
-                <w:sz w:val="18"/>
-                <w:szCs w:val="18"/>
-                <w:lang w:bidi="te-IN"/>
-              </w:rPr>
-              <w:t>1.5</w:t>
             </w:r>
           </w:p>
         </w:tc>
@@ -1560,7 +1381,7 @@
                 <w:szCs w:val="18"/>
                 <w:lang w:bidi="te-IN"/>
               </w:rPr>
-              <w:t>7</w:t>
+              <w:t>6</w:t>
             </w:r>
           </w:p>
         </w:tc>
@@ -1592,7 +1413,7 @@
                 <w:sz w:val="18"/>
                 <w:szCs w:val="18"/>
               </w:rPr>
-              <w:t>Design and Analysis of Algorithms Lab</w:t>
+              <w:t>Python Programming Lab</w:t>
             </w:r>
           </w:p>
         </w:tc>
@@ -1626,7 +1447,7 @@
                 <w:szCs w:val="18"/>
                 <w:lang w:bidi="te-IN"/>
               </w:rPr>
-              <w:t>DAA LAB</w:t>
+              <w:t>PP LAB</w:t>
             </w:r>
           </w:p>
         </w:tc>
@@ -1660,7 +1481,7 @@
                 <w:szCs w:val="18"/>
                 <w:lang w:bidi="te-IN"/>
               </w:rPr>
-              <w:t>R204GA05406</w:t>
+              <w:t>R204GA05405</w:t>
             </w:r>
           </w:p>
         </w:tc>
@@ -1737,7 +1558,7 @@
                 <w:szCs w:val="18"/>
                 <w:lang w:bidi="te-IN"/>
               </w:rPr>
-              <w:t>8</w:t>
+              <w:t>7</w:t>
             </w:r>
           </w:p>
         </w:tc>
@@ -1752,23 +1573,24 @@
               <w:right w:val="single" w:sz="4" w:space="0" w:color="auto"/>
             </w:tcBorders>
             <w:shd w:val="clear" w:color="auto" w:fill="auto"/>
-          </w:tcPr>
-          <w:p>
-            <w:pPr>
-              <w:spacing w:after="0" w:line="240" w:lineRule="auto"/>
-              <w:rPr>
-                <w:rFonts w:asciiTheme="majorHAnsi" w:hAnsiTheme="majorHAnsi"/>
-                <w:sz w:val="18"/>
-                <w:szCs w:val="18"/>
-              </w:rPr>
-            </w:pPr>
-            <w:r>
-              <w:rPr>
-                <w:rFonts w:asciiTheme="majorHAnsi" w:hAnsiTheme="majorHAnsi"/>
-                <w:sz w:val="18"/>
-                <w:szCs w:val="18"/>
-              </w:rPr>
-              <w:t>Linux Programming Lab</w:t>
+            <w:noWrap/>
+          </w:tcPr>
+          <w:p>
+            <w:pPr>
+              <w:spacing w:after="0" w:line="240" w:lineRule="auto"/>
+              <w:rPr>
+                <w:rFonts w:asciiTheme="majorHAnsi" w:hAnsiTheme="majorHAnsi"/>
+                <w:sz w:val="18"/>
+                <w:szCs w:val="18"/>
+              </w:rPr>
+            </w:pPr>
+            <w:r>
+              <w:rPr>
+                <w:rFonts w:asciiTheme="majorHAnsi" w:hAnsiTheme="majorHAnsi"/>
+                <w:sz w:val="18"/>
+                <w:szCs w:val="18"/>
+              </w:rPr>
+              <w:t>Design and Analysis of Algorithms Lab</w:t>
             </w:r>
           </w:p>
         </w:tc>
@@ -1802,7 +1624,7 @@
                 <w:szCs w:val="18"/>
                 <w:lang w:bidi="te-IN"/>
               </w:rPr>
-              <w:t>LP LAB</w:t>
+              <w:t>DAA LAB</w:t>
             </w:r>
           </w:p>
         </w:tc>
@@ -1836,7 +1658,7 @@
                 <w:szCs w:val="18"/>
                 <w:lang w:bidi="te-IN"/>
               </w:rPr>
-              <w:t>R204GA05407</w:t>
+              <w:t>R204GA05406</w:t>
             </w:r>
           </w:p>
         </w:tc>
@@ -1891,6 +1713,7 @@
             <w:shd w:val="clear" w:color="auto" w:fill="auto"/>
             <w:noWrap/>
             <w:vAlign w:val="center"/>
+            <w:hideMark/>
           </w:tcPr>
           <w:p>
             <w:pPr>
@@ -1912,7 +1735,7 @@
                 <w:szCs w:val="18"/>
                 <w:lang w:bidi="te-IN"/>
               </w:rPr>
-              <w:t>9</w:t>
+              <w:t>8</w:t>
             </w:r>
           </w:p>
         </w:tc>
@@ -1943,15 +1766,7 @@
                 <w:sz w:val="18"/>
                 <w:szCs w:val="18"/>
               </w:rPr>
-              <w:t>Indian Constitution</w:t>
-            </w:r>
-            <w:r>
-              <w:rPr>
-                <w:rFonts w:asciiTheme="majorHAnsi" w:hAnsiTheme="majorHAnsi"/>
-                <w:sz w:val="18"/>
-                <w:szCs w:val="18"/>
-              </w:rPr>
-              <w:t>(HS)</w:t>
+              <w:t>Linux Programming Lab</w:t>
             </w:r>
           </w:p>
         </w:tc>
@@ -1985,7 +1800,7 @@
                 <w:szCs w:val="18"/>
                 <w:lang w:bidi="te-IN"/>
               </w:rPr>
-              <w:t>IC</w:t>
+              <w:t>LP LAB</w:t>
             </w:r>
           </w:p>
         </w:tc>
@@ -2019,7 +1834,7 @@
                 <w:szCs w:val="18"/>
                 <w:lang w:bidi="te-IN"/>
               </w:rPr>
-              <w:t>R204GA5MC02</w:t>
+              <w:t>R204GA05407</w:t>
             </w:r>
           </w:p>
         </w:tc>
@@ -2053,7 +1868,7 @@
                 <w:szCs w:val="18"/>
                 <w:lang w:bidi="te-IN"/>
               </w:rPr>
-              <w:t>0</w:t>
+              <w:t>1.5</w:t>
             </w:r>
           </w:p>
         </w:tc>
@@ -2095,7 +1910,7 @@
                 <w:szCs w:val="18"/>
                 <w:lang w:bidi="te-IN"/>
               </w:rPr>
-              <w:t>10</w:t>
+              <w:t>9</w:t>
             </w:r>
           </w:p>
         </w:tc>
@@ -2126,7 +1941,15 @@
                 <w:sz w:val="18"/>
                 <w:szCs w:val="18"/>
               </w:rPr>
-              <w:t>Skill oriented course-II</w:t>
+              <w:t>Indian Constitution</w:t>
+            </w:r>
+            <w:r>
+              <w:rPr>
+                <w:rFonts w:asciiTheme="majorHAnsi" w:hAnsiTheme="majorHAnsi"/>
+                <w:sz w:val="18"/>
+                <w:szCs w:val="18"/>
+              </w:rPr>
+              <w:t>(HS)</w:t>
             </w:r>
           </w:p>
         </w:tc>
@@ -2160,16 +1983,7 @@
                 <w:szCs w:val="18"/>
                 <w:lang w:bidi="te-IN"/>
               </w:rPr>
-              <w:t>SOC</w:t>
-            </w:r>
-            <w:r>
-              <w:rPr>
-                <w:rFonts w:asciiTheme="majorHAnsi" w:eastAsia="Times New Roman" w:hAnsiTheme="majorHAnsi" w:cs="Times New Roman"/>
-                <w:sz w:val="18"/>
-                <w:szCs w:val="18"/>
-                <w:lang w:bidi="te-IN"/>
-              </w:rPr>
-              <w:t>-II</w:t>
+              <w:t>IC</w:t>
             </w:r>
           </w:p>
         </w:tc>
@@ -2203,7 +2017,7 @@
                 <w:szCs w:val="18"/>
                 <w:lang w:bidi="te-IN"/>
               </w:rPr>
-              <w:t>R204GA05408</w:t>
+              <w:t>R204GA5MC02</w:t>
             </w:r>
           </w:p>
         </w:tc>
@@ -2237,7 +2051,7 @@
                 <w:szCs w:val="18"/>
                 <w:lang w:bidi="te-IN"/>
               </w:rPr>
-              <w:t>2</w:t>
+              <w:t>0</w:t>
             </w:r>
           </w:p>
         </w:tc>
@@ -2248,72 +2062,180 @@
         </w:trPr>
         <w:tc>
           <w:tcPr>
-            <w:tcW w:w="5000" w:type="pct"/>
-            <w:gridSpan w:val="9"/>
+            <w:tcW w:w="336" w:type="pct"/>
             <w:tcBorders>
               <w:top w:val="nil"/>
               <w:left w:val="single" w:sz="4" w:space="0" w:color="auto"/>
               <w:bottom w:val="single" w:sz="4" w:space="0" w:color="auto"/>
               <w:right w:val="single" w:sz="4" w:space="0" w:color="auto"/>
             </w:tcBorders>
-            <w:shd w:val="clear" w:color="auto" w:fill="DBE5F1" w:themeFill="accent1" w:themeFillTint="33"/>
+            <w:shd w:val="clear" w:color="auto" w:fill="auto"/>
             <w:noWrap/>
             <w:vAlign w:val="center"/>
-            <w:hideMark/>
-          </w:tcPr>
-          <w:p>
-            <w:pPr>
-              <w:spacing w:after="0" w:line="240" w:lineRule="auto"/>
-              <w:jc w:val="center"/>
-              <w:rPr>
-                <w:rFonts w:asciiTheme="majorHAnsi" w:eastAsia="Times New Roman" w:hAnsiTheme="majorHAnsi" w:cs="Times New Roman"/>
-                <w:b/>
-                <w:sz w:val="18"/>
-                <w:szCs w:val="18"/>
-                <w:lang w:bidi="te-IN"/>
-              </w:rPr>
-            </w:pPr>
-            <w:r>
-              <w:rPr>
-                <w:rFonts w:asciiTheme="majorHAnsi" w:eastAsia="Times New Roman" w:hAnsiTheme="majorHAnsi" w:cs="Times New Roman"/>
-                <w:b/>
-                <w:sz w:val="18"/>
-                <w:szCs w:val="18"/>
-                <w:lang w:bidi="te-IN"/>
-              </w:rPr>
-              <w:t xml:space="preserve">III B. Tech  II </w:t>
-            </w:r>
-            <w:proofErr w:type="spellStart"/>
-            <w:r>
-              <w:rPr>
-                <w:rFonts w:asciiTheme="majorHAnsi" w:eastAsia="Times New Roman" w:hAnsiTheme="majorHAnsi" w:cs="Times New Roman"/>
-                <w:b/>
-                <w:sz w:val="18"/>
-                <w:szCs w:val="18"/>
-                <w:lang w:bidi="te-IN"/>
-              </w:rPr>
-              <w:t>Sem</w:t>
-            </w:r>
-            <w:proofErr w:type="spellEnd"/>
-            <w:r>
-              <w:rPr>
-                <w:rFonts w:asciiTheme="majorHAnsi" w:eastAsia="Times New Roman" w:hAnsiTheme="majorHAnsi" w:cs="Times New Roman"/>
-                <w:b/>
-                <w:sz w:val="18"/>
-                <w:szCs w:val="18"/>
-                <w:lang w:bidi="te-IN"/>
-              </w:rPr>
-              <w:t xml:space="preserve"> (R20</w:t>
-            </w:r>
-            <w:r>
-              <w:rPr>
-                <w:rFonts w:asciiTheme="majorHAnsi" w:eastAsia="Times New Roman" w:hAnsiTheme="majorHAnsi" w:cs="Times New Roman"/>
-                <w:b/>
-                <w:sz w:val="18"/>
-                <w:szCs w:val="18"/>
-                <w:lang w:bidi="te-IN"/>
-              </w:rPr>
-              <w:t>)</w:t>
+          </w:tcPr>
+          <w:p>
+            <w:pPr>
+              <w:spacing w:after="0" w:line="240" w:lineRule="auto"/>
+              <w:jc w:val="center"/>
+              <w:rPr>
+                <w:rFonts w:asciiTheme="majorHAnsi" w:eastAsia="Times New Roman" w:hAnsiTheme="majorHAnsi" w:cs="Times New Roman"/>
+                <w:color w:val="000000"/>
+                <w:sz w:val="18"/>
+                <w:szCs w:val="18"/>
+                <w:lang w:bidi="te-IN"/>
+              </w:rPr>
+            </w:pPr>
+            <w:r>
+              <w:rPr>
+                <w:rFonts w:asciiTheme="majorHAnsi" w:eastAsia="Times New Roman" w:hAnsiTheme="majorHAnsi" w:cs="Times New Roman"/>
+                <w:color w:val="000000"/>
+                <w:sz w:val="18"/>
+                <w:szCs w:val="18"/>
+                <w:lang w:bidi="te-IN"/>
+              </w:rPr>
+              <w:t>10</w:t>
+            </w:r>
+          </w:p>
+        </w:tc>
+        <w:tc>
+          <w:tcPr>
+            <w:tcW w:w="2850" w:type="pct"/>
+            <w:gridSpan w:val="5"/>
+            <w:tcBorders>
+              <w:top w:val="nil"/>
+              <w:left w:val="nil"/>
+              <w:bottom w:val="single" w:sz="4" w:space="0" w:color="auto"/>
+              <w:right w:val="single" w:sz="4" w:space="0" w:color="auto"/>
+            </w:tcBorders>
+            <w:shd w:val="clear" w:color="auto" w:fill="auto"/>
+          </w:tcPr>
+          <w:p>
+            <w:pPr>
+              <w:spacing w:after="0" w:line="240" w:lineRule="auto"/>
+              <w:rPr>
+                <w:rFonts w:asciiTheme="majorHAnsi" w:hAnsiTheme="majorHAnsi"/>
+                <w:sz w:val="18"/>
+                <w:szCs w:val="18"/>
+              </w:rPr>
+            </w:pPr>
+            <w:r>
+              <w:rPr>
+                <w:rFonts w:asciiTheme="majorHAnsi" w:hAnsiTheme="majorHAnsi"/>
+                <w:sz w:val="18"/>
+                <w:szCs w:val="18"/>
+              </w:rPr>
+              <w:t>Skill oriented course-II</w:t>
+            </w:r>
+          </w:p>
+        </w:tc>
+        <w:tc>
+          <w:tcPr>
+            <w:tcW w:w="574" w:type="pct"/>
+            <w:tcBorders>
+              <w:top w:val="nil"/>
+              <w:left w:val="nil"/>
+              <w:bottom w:val="single" w:sz="4" w:space="0" w:color="auto"/>
+              <w:right w:val="single" w:sz="4" w:space="0" w:color="auto"/>
+            </w:tcBorders>
+            <w:shd w:val="clear" w:color="auto" w:fill="auto"/>
+            <w:noWrap/>
+          </w:tcPr>
+          <w:p>
+            <w:pPr>
+              <w:spacing w:after="0" w:line="240" w:lineRule="auto"/>
+              <w:jc w:val="center"/>
+              <w:rPr>
+                <w:rFonts w:asciiTheme="majorHAnsi" w:eastAsia="Times New Roman" w:hAnsiTheme="majorHAnsi" w:cs="Times New Roman"/>
+                <w:sz w:val="18"/>
+                <w:szCs w:val="18"/>
+                <w:lang w:bidi="te-IN"/>
+              </w:rPr>
+            </w:pPr>
+            <w:r>
+              <w:rPr>
+                <w:rFonts w:asciiTheme="majorHAnsi" w:eastAsia="Times New Roman" w:hAnsiTheme="majorHAnsi" w:cs="Times New Roman"/>
+                <w:sz w:val="18"/>
+                <w:szCs w:val="18"/>
+                <w:lang w:bidi="te-IN"/>
+              </w:rPr>
+              <w:t>SOC</w:t>
+            </w:r>
+            <w:r>
+              <w:rPr>
+                <w:rFonts w:asciiTheme="majorHAnsi" w:eastAsia="Times New Roman" w:hAnsiTheme="majorHAnsi" w:cs="Times New Roman"/>
+                <w:sz w:val="18"/>
+                <w:szCs w:val="18"/>
+                <w:lang w:bidi="te-IN"/>
+              </w:rPr>
+              <w:t>-II</w:t>
+            </w:r>
+          </w:p>
+        </w:tc>
+        <w:tc>
+          <w:tcPr>
+            <w:tcW w:w="716" w:type="pct"/>
+            <w:tcBorders>
+              <w:top w:val="nil"/>
+              <w:left w:val="nil"/>
+              <w:bottom w:val="single" w:sz="4" w:space="0" w:color="auto"/>
+              <w:right w:val="single" w:sz="4" w:space="0" w:color="auto"/>
+            </w:tcBorders>
+            <w:shd w:val="clear" w:color="auto" w:fill="auto"/>
+            <w:noWrap/>
+          </w:tcPr>
+          <w:p>
+            <w:pPr>
+              <w:spacing w:after="0" w:line="240" w:lineRule="auto"/>
+              <w:jc w:val="center"/>
+              <w:rPr>
+                <w:rFonts w:asciiTheme="majorHAnsi" w:eastAsia="Times New Roman" w:hAnsiTheme="majorHAnsi" w:cs="Times New Roman"/>
+                <w:sz w:val="18"/>
+                <w:szCs w:val="18"/>
+                <w:lang w:bidi="te-IN"/>
+              </w:rPr>
+            </w:pPr>
+            <w:r>
+              <w:rPr>
+                <w:rFonts w:asciiTheme="majorHAnsi" w:eastAsia="Times New Roman" w:hAnsiTheme="majorHAnsi" w:cs="Times New Roman"/>
+                <w:sz w:val="18"/>
+                <w:szCs w:val="18"/>
+                <w:lang w:bidi="te-IN"/>
+              </w:rPr>
+              <w:t>R204GA05408</w:t>
+            </w:r>
+          </w:p>
+        </w:tc>
+        <w:tc>
+          <w:tcPr>
+            <w:tcW w:w="524" w:type="pct"/>
+            <w:tcBorders>
+              <w:top w:val="nil"/>
+              <w:left w:val="nil"/>
+              <w:bottom w:val="single" w:sz="4" w:space="0" w:color="auto"/>
+              <w:right w:val="single" w:sz="4" w:space="0" w:color="auto"/>
+            </w:tcBorders>
+            <w:shd w:val="clear" w:color="auto" w:fill="auto"/>
+            <w:noWrap/>
+          </w:tcPr>
+          <w:p>
+            <w:pPr>
+              <w:spacing w:after="0" w:line="240" w:lineRule="auto"/>
+              <w:jc w:val="center"/>
+              <w:rPr>
+                <w:rFonts w:asciiTheme="majorHAnsi" w:eastAsia="Times New Roman" w:hAnsiTheme="majorHAnsi" w:cs="Times New Roman"/>
+                <w:sz w:val="18"/>
+                <w:szCs w:val="18"/>
+                <w:lang w:bidi="te-IN"/>
+              </w:rPr>
+            </w:pPr>
+            <w:r>
+              <w:rPr>
+                <w:rFonts w:asciiTheme="majorHAnsi" w:eastAsia="Times New Roman" w:hAnsiTheme="majorHAnsi" w:cs="Times New Roman"/>
+                <w:sz w:val="18"/>
+                <w:szCs w:val="18"/>
+                <w:lang w:bidi="te-IN"/>
+              </w:rPr>
+              <w:t>2</w:t>
             </w:r>
           </w:p>
         </w:tc>
@@ -2324,14 +2246,15 @@
         </w:trPr>
         <w:tc>
           <w:tcPr>
-            <w:tcW w:w="336" w:type="pct"/>
+            <w:tcW w:w="5000" w:type="pct"/>
+            <w:gridSpan w:val="9"/>
             <w:tcBorders>
               <w:top w:val="nil"/>
               <w:left w:val="single" w:sz="4" w:space="0" w:color="auto"/>
               <w:bottom w:val="single" w:sz="4" w:space="0" w:color="auto"/>
               <w:right w:val="single" w:sz="4" w:space="0" w:color="auto"/>
             </w:tcBorders>
-            <w:shd w:val="clear" w:color="auto" w:fill="auto"/>
+            <w:shd w:val="clear" w:color="auto" w:fill="DBE5F1" w:themeFill="accent1" w:themeFillTint="33"/>
             <w:noWrap/>
             <w:vAlign w:val="center"/>
             <w:hideMark/>
@@ -2342,157 +2265,53 @@
               <w:jc w:val="center"/>
               <w:rPr>
                 <w:rFonts w:asciiTheme="majorHAnsi" w:eastAsia="Times New Roman" w:hAnsiTheme="majorHAnsi" w:cs="Times New Roman"/>
-                <w:color w:val="000000"/>
-                <w:sz w:val="18"/>
-                <w:szCs w:val="18"/>
-                <w:lang w:bidi="te-IN"/>
-              </w:rPr>
-            </w:pPr>
-            <w:r>
-              <w:rPr>
-                <w:rFonts w:asciiTheme="majorHAnsi" w:eastAsia="Times New Roman" w:hAnsiTheme="majorHAnsi" w:cs="Times New Roman"/>
-                <w:color w:val="000000"/>
-                <w:sz w:val="18"/>
-                <w:szCs w:val="18"/>
-                <w:lang w:bidi="te-IN"/>
-              </w:rPr>
-              <w:t>1</w:t>
-            </w:r>
-          </w:p>
-        </w:tc>
-        <w:tc>
-          <w:tcPr>
-            <w:tcW w:w="2850" w:type="pct"/>
-            <w:gridSpan w:val="5"/>
-            <w:tcBorders>
-              <w:top w:val="nil"/>
-              <w:left w:val="nil"/>
-              <w:bottom w:val="single" w:sz="4" w:space="0" w:color="auto"/>
-              <w:right w:val="single" w:sz="4" w:space="0" w:color="auto"/>
-            </w:tcBorders>
-            <w:shd w:val="clear" w:color="auto" w:fill="auto"/>
-          </w:tcPr>
-          <w:p>
-            <w:pPr>
-              <w:spacing w:after="0" w:line="240" w:lineRule="auto"/>
-              <w:rPr>
-                <w:rFonts w:asciiTheme="majorHAnsi" w:hAnsiTheme="majorHAnsi"/>
-                <w:sz w:val="18"/>
-                <w:szCs w:val="18"/>
-              </w:rPr>
-            </w:pPr>
-            <w:r>
-              <w:rPr>
-                <w:rFonts w:asciiTheme="majorHAnsi" w:hAnsiTheme="majorHAnsi"/>
-                <w:sz w:val="18"/>
-                <w:szCs w:val="18"/>
-              </w:rPr>
-              <w:t>Compiler Design</w:t>
-            </w:r>
-          </w:p>
-        </w:tc>
-        <w:tc>
-          <w:tcPr>
-            <w:tcW w:w="574" w:type="pct"/>
-            <w:tcBorders>
-              <w:top w:val="nil"/>
-              <w:left w:val="nil"/>
-              <w:bottom w:val="single" w:sz="4" w:space="0" w:color="auto"/>
-              <w:right w:val="single" w:sz="4" w:space="0" w:color="auto"/>
-            </w:tcBorders>
-            <w:shd w:val="clear" w:color="auto" w:fill="auto"/>
-            <w:noWrap/>
-            <w:vAlign w:val="center"/>
-          </w:tcPr>
-          <w:p>
-            <w:pPr>
-              <w:spacing w:after="0" w:line="240" w:lineRule="auto"/>
-              <w:jc w:val="center"/>
-              <w:rPr>
-                <w:rFonts w:asciiTheme="majorHAnsi" w:eastAsia="Times New Roman" w:hAnsiTheme="majorHAnsi" w:cs="Times New Roman"/>
-                <w:sz w:val="18"/>
-                <w:szCs w:val="18"/>
-                <w:lang w:bidi="te-IN"/>
-              </w:rPr>
-            </w:pPr>
-            <w:r>
-              <w:rPr>
-                <w:rFonts w:asciiTheme="majorHAnsi" w:eastAsia="Times New Roman" w:hAnsiTheme="majorHAnsi" w:cs="Times New Roman"/>
-                <w:sz w:val="18"/>
-                <w:szCs w:val="18"/>
-                <w:lang w:bidi="te-IN"/>
-              </w:rPr>
-              <w:t>CD</w:t>
-            </w:r>
-          </w:p>
-        </w:tc>
-        <w:tc>
-          <w:tcPr>
-            <w:tcW w:w="716" w:type="pct"/>
-            <w:tcBorders>
-              <w:top w:val="nil"/>
-              <w:left w:val="nil"/>
-              <w:bottom w:val="single" w:sz="4" w:space="0" w:color="auto"/>
-              <w:right w:val="single" w:sz="4" w:space="0" w:color="auto"/>
-            </w:tcBorders>
-            <w:shd w:val="clear" w:color="auto" w:fill="auto"/>
-            <w:noWrap/>
-            <w:vAlign w:val="center"/>
-          </w:tcPr>
-          <w:p>
-            <w:pPr>
-              <w:spacing w:after="0" w:line="240" w:lineRule="auto"/>
-              <w:jc w:val="center"/>
-              <w:rPr>
-                <w:rFonts w:asciiTheme="majorHAnsi" w:eastAsia="Times New Roman" w:hAnsiTheme="majorHAnsi" w:cs="Times New Roman"/>
-                <w:sz w:val="18"/>
-                <w:szCs w:val="18"/>
-                <w:lang w:bidi="te-IN"/>
-              </w:rPr>
-            </w:pPr>
-            <w:r>
-              <w:rPr>
-                <w:rFonts w:asciiTheme="majorHAnsi" w:eastAsia="Times New Roman" w:hAnsiTheme="majorHAnsi" w:cs="Times New Roman"/>
-                <w:sz w:val="18"/>
-                <w:szCs w:val="18"/>
-                <w:lang w:bidi="te-IN"/>
-              </w:rPr>
-              <w:t>R204GA05513</w:t>
-            </w:r>
-          </w:p>
-        </w:tc>
-        <w:tc>
-          <w:tcPr>
-            <w:tcW w:w="524" w:type="pct"/>
-            <w:tcBorders>
-              <w:top w:val="nil"/>
-              <w:left w:val="nil"/>
-              <w:bottom w:val="single" w:sz="4" w:space="0" w:color="auto"/>
-              <w:right w:val="single" w:sz="4" w:space="0" w:color="auto"/>
-            </w:tcBorders>
-            <w:shd w:val="clear" w:color="auto" w:fill="auto"/>
-            <w:noWrap/>
-            <w:vAlign w:val="center"/>
-          </w:tcPr>
-          <w:p>
-            <w:pPr>
-              <w:spacing w:after="0" w:line="240" w:lineRule="auto"/>
-              <w:jc w:val="center"/>
-              <w:rPr>
-                <w:rFonts w:asciiTheme="majorHAnsi" w:eastAsia="Times New Roman" w:hAnsiTheme="majorHAnsi" w:cs="Times New Roman"/>
-                <w:sz w:val="18"/>
-                <w:szCs w:val="18"/>
-                <w:lang w:bidi="te-IN"/>
-              </w:rPr>
-            </w:pPr>
-            <w:r>
-              <w:rPr>
-                <w:rFonts w:asciiTheme="majorHAnsi" w:eastAsia="Times New Roman" w:hAnsiTheme="majorHAnsi" w:cs="Times New Roman"/>
-                <w:sz w:val="18"/>
-                <w:szCs w:val="18"/>
-                <w:lang w:bidi="te-IN"/>
-              </w:rPr>
-              <w:t>3</w:t>
+                <w:b/>
+                <w:sz w:val="18"/>
+                <w:szCs w:val="18"/>
+                <w:lang w:bidi="te-IN"/>
+              </w:rPr>
+            </w:pPr>
+            <w:r>
+              <w:rPr>
+                <w:rFonts w:asciiTheme="majorHAnsi" w:eastAsia="Times New Roman" w:hAnsiTheme="majorHAnsi" w:cs="Times New Roman"/>
+                <w:b/>
+                <w:sz w:val="18"/>
+                <w:szCs w:val="18"/>
+                <w:lang w:bidi="te-IN"/>
+              </w:rPr>
+              <w:t xml:space="preserve">III B. Tech  II </w:t>
+            </w:r>
+            <w:proofErr w:type="spellStart"/>
+            <w:r>
+              <w:rPr>
+                <w:rFonts w:asciiTheme="majorHAnsi" w:eastAsia="Times New Roman" w:hAnsiTheme="majorHAnsi" w:cs="Times New Roman"/>
+                <w:b/>
+                <w:sz w:val="18"/>
+                <w:szCs w:val="18"/>
+                <w:lang w:bidi="te-IN"/>
+              </w:rPr>
+              <w:t>Sem</w:t>
+            </w:r>
+            <w:proofErr w:type="spellEnd"/>
+            <w:r>
+              <w:rPr>
+                <w:rFonts w:asciiTheme="majorHAnsi" w:eastAsia="Times New Roman" w:hAnsiTheme="majorHAnsi" w:cs="Times New Roman"/>
+                <w:b/>
+                <w:sz w:val="18"/>
+                <w:szCs w:val="18"/>
+                <w:lang w:bidi="te-IN"/>
+              </w:rPr>
+              <w:t xml:space="preserve"> (R20</w:t>
+            </w:r>
+            <w:r>
+              <w:rPr>
+                <w:rFonts w:asciiTheme="majorHAnsi" w:eastAsia="Times New Roman" w:hAnsiTheme="majorHAnsi" w:cs="Times New Roman"/>
+                <w:b/>
+                <w:sz w:val="18"/>
+                <w:szCs w:val="18"/>
+                <w:lang w:bidi="te-IN"/>
+              </w:rPr>
+              <w:t>)</w:t>
             </w:r>
           </w:p>
         </w:tc>
@@ -2535,7 +2354,7 @@
                 <w:szCs w:val="18"/>
                 <w:lang w:bidi="te-IN"/>
               </w:rPr>
-              <w:t>2</w:t>
+              <w:t>1</w:t>
             </w:r>
           </w:p>
         </w:tc>
@@ -2566,39 +2385,7 @@
                 <w:sz w:val="18"/>
                 <w:szCs w:val="18"/>
               </w:rPr>
-              <w:t>Artificial</w:t>
-            </w:r>
-            <w:r>
-              <w:rPr>
-                <w:rFonts w:asciiTheme="majorHAnsi" w:hAnsiTheme="majorHAnsi"/>
-                <w:sz w:val="18"/>
-                <w:szCs w:val="18"/>
-              </w:rPr>
-              <w:t xml:space="preserve"> </w:t>
-            </w:r>
-            <w:r>
-              <w:rPr>
-                <w:rFonts w:asciiTheme="majorHAnsi" w:hAnsiTheme="majorHAnsi"/>
-                <w:sz w:val="18"/>
-                <w:szCs w:val="18"/>
-              </w:rPr>
-              <w:t>Intelligence &amp;</w:t>
-            </w:r>
-            <w:r>
-              <w:rPr>
-                <w:rFonts w:asciiTheme="majorHAnsi" w:hAnsiTheme="majorHAnsi"/>
-                <w:sz w:val="18"/>
-                <w:szCs w:val="18"/>
-              </w:rPr>
-              <w:t xml:space="preserve"> </w:t>
-            </w:r>
-            <w:r>
-              <w:rPr>
-                <w:rFonts w:asciiTheme="majorHAnsi" w:hAnsiTheme="majorHAnsi"/>
-                <w:sz w:val="18"/>
-                <w:szCs w:val="18"/>
-              </w:rPr>
-              <w:t>Machine Learning</w:t>
+              <w:t>Compiler Design</w:t>
             </w:r>
           </w:p>
         </w:tc>
@@ -2633,7 +2420,7 @@
                 <w:szCs w:val="18"/>
                 <w:lang w:bidi="te-IN"/>
               </w:rPr>
-              <w:t>AI&amp;ML</w:t>
+              <w:t>CD</w:t>
             </w:r>
           </w:p>
         </w:tc>
@@ -2668,7 +2455,7 @@
                 <w:szCs w:val="18"/>
                 <w:lang w:bidi="te-IN"/>
               </w:rPr>
-              <w:t>R204GA05601</w:t>
+              <w:t>R204GA05513</w:t>
             </w:r>
           </w:p>
         </w:tc>
@@ -2724,6 +2511,7 @@
             <w:shd w:val="clear" w:color="auto" w:fill="auto"/>
             <w:noWrap/>
             <w:vAlign w:val="center"/>
+            <w:hideMark/>
           </w:tcPr>
           <w:p>
             <w:pPr>
@@ -2745,7 +2533,7 @@
                 <w:szCs w:val="18"/>
                 <w:lang w:bidi="te-IN"/>
               </w:rPr>
-              <w:t>3</w:t>
+              <w:t>2</w:t>
             </w:r>
           </w:p>
         </w:tc>
@@ -2776,15 +2564,39 @@
                 <w:sz w:val="18"/>
                 <w:szCs w:val="18"/>
               </w:rPr>
-              <w:t xml:space="preserve">Android  </w:t>
-            </w:r>
-            <w:r>
-              <w:rPr>
-                <w:rFonts w:asciiTheme="majorHAnsi" w:hAnsiTheme="majorHAnsi"/>
-                <w:sz w:val="18"/>
-                <w:szCs w:val="18"/>
-              </w:rPr>
-              <w:t>Application Development</w:t>
+              <w:t>Artificial</w:t>
+            </w:r>
+            <w:r>
+              <w:rPr>
+                <w:rFonts w:asciiTheme="majorHAnsi" w:hAnsiTheme="majorHAnsi"/>
+                <w:sz w:val="18"/>
+                <w:szCs w:val="18"/>
+              </w:rPr>
+              <w:t xml:space="preserve"> </w:t>
+            </w:r>
+            <w:r>
+              <w:rPr>
+                <w:rFonts w:asciiTheme="majorHAnsi" w:hAnsiTheme="majorHAnsi"/>
+                <w:sz w:val="18"/>
+                <w:szCs w:val="18"/>
+              </w:rPr>
+              <w:t>Intelligence &amp;</w:t>
+            </w:r>
+            <w:r>
+              <w:rPr>
+                <w:rFonts w:asciiTheme="majorHAnsi" w:hAnsiTheme="majorHAnsi"/>
+                <w:sz w:val="18"/>
+                <w:szCs w:val="18"/>
+              </w:rPr>
+              <w:t xml:space="preserve"> </w:t>
+            </w:r>
+            <w:r>
+              <w:rPr>
+                <w:rFonts w:asciiTheme="majorHAnsi" w:hAnsiTheme="majorHAnsi"/>
+                <w:sz w:val="18"/>
+                <w:szCs w:val="18"/>
+              </w:rPr>
+              <w:t>Machine Learning</w:t>
             </w:r>
           </w:p>
         </w:tc>
@@ -2819,7 +2631,7 @@
                 <w:szCs w:val="18"/>
                 <w:lang w:bidi="te-IN"/>
               </w:rPr>
-              <w:t>AAD</w:t>
+              <w:t>AI&amp;ML</w:t>
             </w:r>
           </w:p>
         </w:tc>
@@ -2854,7 +2666,7 @@
                 <w:szCs w:val="18"/>
                 <w:lang w:bidi="te-IN"/>
               </w:rPr>
-              <w:t>R204GA05602</w:t>
+              <w:t>R204GA05601</w:t>
             </w:r>
           </w:p>
         </w:tc>
@@ -2900,8 +2712,7 @@
         </w:trPr>
         <w:tc>
           <w:tcPr>
-            <w:tcW w:w="5000" w:type="pct"/>
-            <w:gridSpan w:val="9"/>
+            <w:tcW w:w="336" w:type="pct"/>
             <w:tcBorders>
               <w:top w:val="nil"/>
               <w:left w:val="single" w:sz="4" w:space="0" w:color="auto"/>
@@ -2915,23 +2726,168 @@
           <w:p>
             <w:pPr>
               <w:spacing w:after="0" w:line="240" w:lineRule="auto"/>
-              <w:rPr>
-                <w:rFonts w:asciiTheme="majorHAnsi" w:eastAsia="Times New Roman" w:hAnsiTheme="majorHAnsi" w:cs="Times New Roman"/>
-                <w:b/>
-                <w:sz w:val="18"/>
-                <w:szCs w:val="18"/>
-                <w:lang w:bidi="te-IN"/>
-              </w:rPr>
-            </w:pPr>
-            <w:r>
-              <w:rPr>
-                <w:rFonts w:asciiTheme="majorHAnsi" w:eastAsia="Times New Roman" w:hAnsiTheme="majorHAnsi" w:cs="Times New Roman"/>
-                <w:b/>
-                <w:sz w:val="18"/>
-                <w:szCs w:val="18"/>
-                <w:lang w:bidi="te-IN"/>
-              </w:rPr>
-              <w:t>Professional Elective-II:</w:t>
+              <w:jc w:val="center"/>
+              <w:rPr>
+                <w:rFonts w:asciiTheme="majorHAnsi" w:eastAsia="Times New Roman" w:hAnsiTheme="majorHAnsi" w:cs="Times New Roman"/>
+                <w:color w:val="000000"/>
+                <w:sz w:val="18"/>
+                <w:szCs w:val="18"/>
+                <w:lang w:bidi="te-IN"/>
+              </w:rPr>
+            </w:pPr>
+            <w:r>
+              <w:rPr>
+                <w:rFonts w:asciiTheme="majorHAnsi" w:eastAsia="Times New Roman" w:hAnsiTheme="majorHAnsi" w:cs="Times New Roman"/>
+                <w:color w:val="000000"/>
+                <w:sz w:val="18"/>
+                <w:szCs w:val="18"/>
+                <w:lang w:bidi="te-IN"/>
+              </w:rPr>
+              <w:t>3</w:t>
+            </w:r>
+          </w:p>
+        </w:tc>
+        <w:tc>
+          <w:tcPr>
+            <w:tcW w:w="2850" w:type="pct"/>
+            <w:gridSpan w:val="5"/>
+            <w:tcBorders>
+              <w:top w:val="nil"/>
+              <w:left w:val="nil"/>
+              <w:bottom w:val="single" w:sz="4" w:space="0" w:color="auto"/>
+              <w:right w:val="single" w:sz="4" w:space="0" w:color="auto"/>
+            </w:tcBorders>
+            <w:shd w:val="clear" w:color="auto" w:fill="auto"/>
+          </w:tcPr>
+          <w:p>
+            <w:pPr>
+              <w:spacing w:after="0" w:line="240" w:lineRule="auto"/>
+              <w:rPr>
+                <w:rFonts w:asciiTheme="majorHAnsi" w:hAnsiTheme="majorHAnsi"/>
+                <w:sz w:val="18"/>
+                <w:szCs w:val="18"/>
+              </w:rPr>
+            </w:pPr>
+            <w:r>
+              <w:rPr>
+                <w:rFonts w:asciiTheme="majorHAnsi" w:hAnsiTheme="majorHAnsi"/>
+                <w:sz w:val="18"/>
+                <w:szCs w:val="18"/>
+              </w:rPr>
+              <w:t xml:space="preserve">Android  </w:t>
+            </w:r>
+            <w:r>
+              <w:rPr>
+                <w:rFonts w:asciiTheme="majorHAnsi" w:hAnsiTheme="majorHAnsi"/>
+                <w:sz w:val="18"/>
+                <w:szCs w:val="18"/>
+              </w:rPr>
+              <w:t>Application Development</w:t>
+            </w:r>
+          </w:p>
+        </w:tc>
+        <w:tc>
+          <w:tcPr>
+            <w:tcW w:w="574" w:type="pct"/>
+            <w:tcBorders>
+              <w:top w:val="nil"/>
+              <w:left w:val="nil"/>
+              <w:bottom w:val="single" w:sz="4" w:space="0" w:color="auto"/>
+              <w:right w:val="single" w:sz="4" w:space="0" w:color="auto"/>
+            </w:tcBorders>
+            <w:shd w:val="clear" w:color="auto" w:fill="auto"/>
+            <w:noWrap/>
+            <w:vAlign w:val="center"/>
+          </w:tcPr>
+          <w:p>
+            <w:pPr>
+              <w:spacing w:after="0" w:line="240" w:lineRule="auto"/>
+              <w:jc w:val="center"/>
+              <w:rPr>
+                <w:rFonts w:asciiTheme="majorHAnsi" w:eastAsia="Times New Roman" w:hAnsiTheme="majorHAnsi" w:cs="Times New Roman"/>
+                <w:sz w:val="18"/>
+                <w:szCs w:val="18"/>
+                <w:lang w:bidi="te-IN"/>
+              </w:rPr>
+            </w:pPr>
+            <w:r>
+              <w:rPr>
+                <w:rFonts w:asciiTheme="majorHAnsi" w:eastAsia="Times New Roman" w:hAnsiTheme="majorHAnsi" w:cs="Times New Roman"/>
+                <w:sz w:val="18"/>
+                <w:szCs w:val="18"/>
+                <w:lang w:bidi="te-IN"/>
+              </w:rPr>
+              <w:t>AAD</w:t>
+            </w:r>
+          </w:p>
+        </w:tc>
+        <w:tc>
+          <w:tcPr>
+            <w:tcW w:w="716" w:type="pct"/>
+            <w:tcBorders>
+              <w:top w:val="nil"/>
+              <w:left w:val="nil"/>
+              <w:bottom w:val="single" w:sz="4" w:space="0" w:color="auto"/>
+              <w:right w:val="single" w:sz="4" w:space="0" w:color="auto"/>
+            </w:tcBorders>
+            <w:shd w:val="clear" w:color="auto" w:fill="auto"/>
+            <w:noWrap/>
+            <w:vAlign w:val="center"/>
+          </w:tcPr>
+          <w:p>
+            <w:pPr>
+              <w:spacing w:after="0" w:line="240" w:lineRule="auto"/>
+              <w:jc w:val="center"/>
+              <w:rPr>
+                <w:rFonts w:asciiTheme="majorHAnsi" w:eastAsia="Times New Roman" w:hAnsiTheme="majorHAnsi" w:cs="Times New Roman"/>
+                <w:sz w:val="18"/>
+                <w:szCs w:val="18"/>
+                <w:lang w:bidi="te-IN"/>
+              </w:rPr>
+            </w:pPr>
+            <w:r>
+              <w:rPr>
+                <w:rFonts w:asciiTheme="majorHAnsi" w:eastAsia="Times New Roman" w:hAnsiTheme="majorHAnsi" w:cs="Times New Roman"/>
+                <w:sz w:val="18"/>
+                <w:szCs w:val="18"/>
+                <w:lang w:bidi="te-IN"/>
+              </w:rPr>
+              <w:t>R204GA05602</w:t>
+            </w:r>
+          </w:p>
+        </w:tc>
+        <w:tc>
+          <w:tcPr>
+            <w:tcW w:w="524" w:type="pct"/>
+            <w:tcBorders>
+              <w:top w:val="nil"/>
+              <w:left w:val="nil"/>
+              <w:bottom w:val="single" w:sz="4" w:space="0" w:color="auto"/>
+              <w:right w:val="single" w:sz="4" w:space="0" w:color="auto"/>
+            </w:tcBorders>
+            <w:shd w:val="clear" w:color="auto" w:fill="auto"/>
+            <w:noWrap/>
+            <w:vAlign w:val="center"/>
+          </w:tcPr>
+          <w:p>
+            <w:pPr>
+              <w:spacing w:after="0" w:line="240" w:lineRule="auto"/>
+              <w:jc w:val="center"/>
+              <w:rPr>
+                <w:rFonts w:asciiTheme="majorHAnsi" w:eastAsia="Times New Roman" w:hAnsiTheme="majorHAnsi" w:cs="Times New Roman"/>
+                <w:sz w:val="18"/>
+                <w:szCs w:val="18"/>
+                <w:lang w:bidi="te-IN"/>
+              </w:rPr>
+            </w:pPr>
+            <w:r>
+              <w:rPr>
+                <w:rFonts w:asciiTheme="majorHAnsi" w:eastAsia="Times New Roman" w:hAnsiTheme="majorHAnsi" w:cs="Times New Roman"/>
+                <w:sz w:val="18"/>
+                <w:szCs w:val="18"/>
+                <w:lang w:bidi="te-IN"/>
+              </w:rPr>
+              <w:t>3</w:t>
             </w:r>
           </w:p>
         </w:tc>
@@ -2942,8 +2898,10 @@
         </w:trPr>
         <w:tc>
           <w:tcPr>
-            <w:tcW w:w="336" w:type="pct"/>
-            <w:tcBorders>
+            <w:tcW w:w="5000" w:type="pct"/>
+            <w:gridSpan w:val="9"/>
+            <w:tcBorders>
+              <w:top w:val="nil"/>
               <w:left w:val="single" w:sz="4" w:space="0" w:color="auto"/>
               <w:bottom w:val="single" w:sz="4" w:space="0" w:color="auto"/>
               <w:right w:val="single" w:sz="4" w:space="0" w:color="auto"/>
@@ -2951,205 +2909,27 @@
             <w:shd w:val="clear" w:color="auto" w:fill="auto"/>
             <w:noWrap/>
             <w:vAlign w:val="center"/>
-            <w:hideMark/>
-          </w:tcPr>
-          <w:p>
-            <w:pPr>
-              <w:spacing w:after="0" w:line="240" w:lineRule="auto"/>
-              <w:jc w:val="center"/>
-              <w:rPr>
-                <w:rFonts w:asciiTheme="majorHAnsi" w:eastAsia="Times New Roman" w:hAnsiTheme="majorHAnsi" w:cs="Times New Roman"/>
-                <w:color w:val="000000"/>
-                <w:sz w:val="18"/>
-                <w:szCs w:val="18"/>
-                <w:lang w:bidi="te-IN"/>
-              </w:rPr>
-            </w:pPr>
-          </w:p>
-        </w:tc>
-        <w:tc>
-          <w:tcPr>
-            <w:tcW w:w="188" w:type="pct"/>
-            <w:gridSpan w:val="2"/>
-            <w:tcBorders>
-              <w:top w:val="nil"/>
-              <w:left w:val="nil"/>
-              <w:bottom w:val="single" w:sz="4" w:space="0" w:color="auto"/>
-              <w:right w:val="single" w:sz="4" w:space="0" w:color="auto"/>
-            </w:tcBorders>
-            <w:shd w:val="clear" w:color="auto" w:fill="auto"/>
-            <w:vAlign w:val="center"/>
-          </w:tcPr>
-          <w:p>
-            <w:pPr>
-              <w:spacing w:after="0" w:line="240" w:lineRule="auto"/>
-              <w:rPr>
-                <w:rFonts w:asciiTheme="majorHAnsi" w:eastAsia="Times New Roman" w:hAnsiTheme="majorHAnsi" w:cs="Times New Roman"/>
-                <w:color w:val="000000"/>
-                <w:sz w:val="18"/>
-                <w:szCs w:val="18"/>
-                <w:lang w:bidi="te-IN"/>
-              </w:rPr>
-            </w:pPr>
-            <w:r>
-              <w:rPr>
-                <w:rFonts w:asciiTheme="majorHAnsi" w:eastAsia="Times New Roman" w:hAnsiTheme="majorHAnsi" w:cs="Times New Roman"/>
-                <w:color w:val="000000"/>
-                <w:sz w:val="18"/>
-                <w:szCs w:val="18"/>
-                <w:lang w:bidi="te-IN"/>
-              </w:rPr>
-              <w:t>b)</w:t>
-            </w:r>
-          </w:p>
-        </w:tc>
-        <w:tc>
-          <w:tcPr>
-            <w:tcW w:w="2662" w:type="pct"/>
-            <w:gridSpan w:val="3"/>
-            <w:tcBorders>
-              <w:top w:val="nil"/>
-              <w:left w:val="nil"/>
-              <w:bottom w:val="single" w:sz="4" w:space="0" w:color="auto"/>
-              <w:right w:val="single" w:sz="4" w:space="0" w:color="auto"/>
-            </w:tcBorders>
-            <w:shd w:val="clear" w:color="auto" w:fill="auto"/>
-            <w:vAlign w:val="center"/>
-          </w:tcPr>
-          <w:p>
-            <w:pPr>
-              <w:spacing w:after="0" w:line="240" w:lineRule="auto"/>
-              <w:rPr>
-                <w:rFonts w:asciiTheme="majorHAnsi" w:eastAsia="Times New Roman" w:hAnsiTheme="majorHAnsi" w:cs="Times New Roman"/>
-                <w:color w:val="000000"/>
-                <w:sz w:val="18"/>
-                <w:szCs w:val="18"/>
-                <w:lang w:bidi="te-IN"/>
-              </w:rPr>
-            </w:pPr>
-            <w:r>
-              <w:rPr>
-                <w:rFonts w:asciiTheme="majorHAnsi" w:eastAsia="Times New Roman" w:hAnsiTheme="majorHAnsi" w:cs="Times New Roman"/>
-                <w:color w:val="000000"/>
-                <w:sz w:val="18"/>
-                <w:szCs w:val="18"/>
-                <w:lang w:bidi="te-IN"/>
-              </w:rPr>
-              <w:t>Software Project Management</w:t>
-            </w:r>
-            <w:r>
+          </w:tcPr>
+          <w:p>
+            <w:pPr>
+              <w:spacing w:after="0" w:line="240" w:lineRule="auto"/>
               <w:rPr>
                 <w:rFonts w:asciiTheme="majorHAnsi" w:eastAsia="Times New Roman" w:hAnsiTheme="majorHAnsi" w:cs="Times New Roman"/>
                 <w:b/>
-                <w:color w:val="000000"/>
-                <w:sz w:val="18"/>
-                <w:szCs w:val="18"/>
-                <w:lang w:bidi="te-IN"/>
-              </w:rPr>
-              <w:t>(Uma)</w:t>
-            </w:r>
-          </w:p>
-        </w:tc>
-        <w:tc>
-          <w:tcPr>
-            <w:tcW w:w="574" w:type="pct"/>
-            <w:tcBorders>
-              <w:top w:val="nil"/>
-              <w:left w:val="nil"/>
-              <w:bottom w:val="single" w:sz="4" w:space="0" w:color="auto"/>
-              <w:right w:val="single" w:sz="4" w:space="0" w:color="auto"/>
-            </w:tcBorders>
-            <w:shd w:val="clear" w:color="auto" w:fill="auto"/>
-            <w:noWrap/>
-            <w:vAlign w:val="center"/>
-          </w:tcPr>
-          <w:p>
-            <w:pPr>
-              <w:spacing w:after="0" w:line="240" w:lineRule="auto"/>
-              <w:jc w:val="center"/>
-              <w:rPr>
-                <w:rFonts w:asciiTheme="majorHAnsi" w:eastAsia="Times New Roman" w:hAnsiTheme="majorHAnsi" w:cs="Times New Roman"/>
-                <w:sz w:val="18"/>
-                <w:szCs w:val="18"/>
-                <w:lang w:bidi="te-IN"/>
-              </w:rPr>
-            </w:pPr>
-            <w:r>
-              <w:rPr>
-                <w:rFonts w:asciiTheme="majorHAnsi" w:eastAsia="Times New Roman" w:hAnsiTheme="majorHAnsi" w:cs="Times New Roman"/>
-                <w:sz w:val="18"/>
-                <w:szCs w:val="18"/>
-                <w:lang w:bidi="te-IN"/>
-              </w:rPr>
-              <w:t>SPM</w:t>
-            </w:r>
-          </w:p>
-        </w:tc>
-        <w:tc>
-          <w:tcPr>
-            <w:tcW w:w="716" w:type="pct"/>
-            <w:tcBorders>
-              <w:top w:val="nil"/>
-              <w:left w:val="nil"/>
-              <w:bottom w:val="single" w:sz="4" w:space="0" w:color="auto"/>
-              <w:right w:val="single" w:sz="4" w:space="0" w:color="auto"/>
-            </w:tcBorders>
-            <w:shd w:val="clear" w:color="auto" w:fill="auto"/>
-            <w:noWrap/>
-          </w:tcPr>
-          <w:p>
-            <w:pPr>
-              <w:spacing w:after="0" w:line="240" w:lineRule="auto"/>
-              <w:jc w:val="center"/>
-              <w:rPr>
-                <w:rFonts w:asciiTheme="majorHAnsi" w:eastAsia="Times New Roman" w:hAnsiTheme="majorHAnsi" w:cs="Times New Roman"/>
-                <w:sz w:val="18"/>
-                <w:szCs w:val="18"/>
-                <w:lang w:bidi="te-IN"/>
-              </w:rPr>
-            </w:pPr>
-            <w:r>
-              <w:rPr>
-                <w:rFonts w:asciiTheme="majorHAnsi" w:eastAsia="Times New Roman" w:hAnsiTheme="majorHAnsi" w:cs="Times New Roman"/>
-                <w:sz w:val="18"/>
-                <w:szCs w:val="18"/>
-                <w:lang w:bidi="te-IN"/>
-              </w:rPr>
-              <w:t>R204GA05605</w:t>
-            </w:r>
-          </w:p>
-        </w:tc>
-        <w:tc>
-          <w:tcPr>
-            <w:tcW w:w="524" w:type="pct"/>
-            <w:tcBorders>
-              <w:left w:val="nil"/>
-              <w:bottom w:val="single" w:sz="4" w:space="0" w:color="auto"/>
-              <w:right w:val="single" w:sz="4" w:space="0" w:color="auto"/>
-            </w:tcBorders>
-            <w:shd w:val="clear" w:color="auto" w:fill="auto"/>
-            <w:noWrap/>
-            <w:vAlign w:val="center"/>
-          </w:tcPr>
-          <w:p>
-            <w:pPr>
-              <w:spacing w:after="0" w:line="240" w:lineRule="auto"/>
-              <w:jc w:val="center"/>
-              <w:rPr>
-                <w:rFonts w:asciiTheme="majorHAnsi" w:eastAsia="Times New Roman" w:hAnsiTheme="majorHAnsi" w:cs="Times New Roman"/>
-                <w:sz w:val="18"/>
-                <w:szCs w:val="18"/>
-                <w:lang w:bidi="te-IN"/>
-              </w:rPr>
-            </w:pPr>
-            <w:r>
-              <w:rPr>
-                <w:rFonts w:asciiTheme="majorHAnsi" w:eastAsia="Times New Roman" w:hAnsiTheme="majorHAnsi" w:cs="Times New Roman"/>
-                <w:sz w:val="18"/>
-                <w:szCs w:val="18"/>
-                <w:lang w:bidi="te-IN"/>
-              </w:rPr>
-              <w:t>3</w:t>
+                <w:sz w:val="18"/>
+                <w:szCs w:val="18"/>
+                <w:lang w:bidi="te-IN"/>
+              </w:rPr>
+            </w:pPr>
+            <w:r>
+              <w:rPr>
+                <w:rFonts w:asciiTheme="majorHAnsi" w:eastAsia="Times New Roman" w:hAnsiTheme="majorHAnsi" w:cs="Times New Roman"/>
+                <w:b/>
+                <w:sz w:val="18"/>
+                <w:szCs w:val="18"/>
+                <w:lang w:bidi="te-IN"/>
+              </w:rPr>
+              <w:t>Professional Elective-II:</w:t>
             </w:r>
           </w:p>
         </w:tc>
@@ -3160,10 +2940,8 @@
         </w:trPr>
         <w:tc>
           <w:tcPr>
-            <w:tcW w:w="5000" w:type="pct"/>
-            <w:gridSpan w:val="9"/>
-            <w:tcBorders>
-              <w:top w:val="single" w:sz="4" w:space="0" w:color="auto"/>
+            <w:tcW w:w="336" w:type="pct"/>
+            <w:tcBorders>
               <w:left w:val="single" w:sz="4" w:space="0" w:color="auto"/>
               <w:bottom w:val="single" w:sz="4" w:space="0" w:color="auto"/>
               <w:right w:val="single" w:sz="4" w:space="0" w:color="auto"/>
@@ -3171,18 +2949,92 @@
             <w:shd w:val="clear" w:color="auto" w:fill="auto"/>
             <w:noWrap/>
             <w:vAlign w:val="center"/>
-          </w:tcPr>
-          <w:p>
-            <w:pPr>
-              <w:spacing w:after="0" w:line="240" w:lineRule="auto"/>
-              <w:rPr>
-                <w:rFonts w:asciiTheme="majorHAnsi" w:eastAsia="Times New Roman" w:hAnsiTheme="majorHAnsi" w:cs="Times New Roman"/>
-                <w:b/>
-                <w:sz w:val="18"/>
-                <w:szCs w:val="18"/>
-                <w:lang w:bidi="te-IN"/>
-              </w:rPr>
-            </w:pPr>
+            <w:hideMark/>
+          </w:tcPr>
+          <w:p>
+            <w:pPr>
+              <w:spacing w:after="0" w:line="240" w:lineRule="auto"/>
+              <w:jc w:val="center"/>
+              <w:rPr>
+                <w:rFonts w:asciiTheme="majorHAnsi" w:eastAsia="Times New Roman" w:hAnsiTheme="majorHAnsi" w:cs="Times New Roman"/>
+                <w:color w:val="000000"/>
+                <w:sz w:val="18"/>
+                <w:szCs w:val="18"/>
+                <w:lang w:bidi="te-IN"/>
+              </w:rPr>
+            </w:pPr>
+          </w:p>
+        </w:tc>
+        <w:tc>
+          <w:tcPr>
+            <w:tcW w:w="188" w:type="pct"/>
+            <w:gridSpan w:val="2"/>
+            <w:tcBorders>
+              <w:top w:val="nil"/>
+              <w:left w:val="nil"/>
+              <w:bottom w:val="single" w:sz="4" w:space="0" w:color="auto"/>
+              <w:right w:val="single" w:sz="4" w:space="0" w:color="auto"/>
+            </w:tcBorders>
+            <w:shd w:val="clear" w:color="auto" w:fill="auto"/>
+            <w:vAlign w:val="center"/>
+          </w:tcPr>
+          <w:p>
+            <w:pPr>
+              <w:spacing w:after="0" w:line="240" w:lineRule="auto"/>
+              <w:rPr>
+                <w:rFonts w:asciiTheme="majorHAnsi" w:eastAsia="Times New Roman" w:hAnsiTheme="majorHAnsi" w:cs="Times New Roman"/>
+                <w:color w:val="000000"/>
+                <w:sz w:val="18"/>
+                <w:szCs w:val="18"/>
+                <w:lang w:bidi="te-IN"/>
+              </w:rPr>
+            </w:pPr>
+            <w:r>
+              <w:rPr>
+                <w:rFonts w:asciiTheme="majorHAnsi" w:eastAsia="Times New Roman" w:hAnsiTheme="majorHAnsi" w:cs="Times New Roman"/>
+                <w:color w:val="000000"/>
+                <w:sz w:val="18"/>
+                <w:szCs w:val="18"/>
+                <w:lang w:bidi="te-IN"/>
+              </w:rPr>
+              <w:t>b)</w:t>
+            </w:r>
+          </w:p>
+        </w:tc>
+        <w:tc>
+          <w:tcPr>
+            <w:tcW w:w="2662" w:type="pct"/>
+            <w:gridSpan w:val="3"/>
+            <w:tcBorders>
+              <w:top w:val="nil"/>
+              <w:left w:val="nil"/>
+              <w:bottom w:val="single" w:sz="4" w:space="0" w:color="auto"/>
+              <w:right w:val="single" w:sz="4" w:space="0" w:color="auto"/>
+            </w:tcBorders>
+            <w:shd w:val="clear" w:color="auto" w:fill="auto"/>
+            <w:vAlign w:val="center"/>
+          </w:tcPr>
+          <w:p>
+            <w:pPr>
+              <w:spacing w:after="0" w:line="240" w:lineRule="auto"/>
+              <w:rPr>
+                <w:rFonts w:asciiTheme="majorHAnsi" w:eastAsia="Times New Roman" w:hAnsiTheme="majorHAnsi" w:cs="Times New Roman"/>
+                <w:color w:val="000000"/>
+                <w:sz w:val="18"/>
+                <w:szCs w:val="18"/>
+                <w:lang w:bidi="te-IN"/>
+              </w:rPr>
+            </w:pPr>
+            <w:r>
+              <w:rPr>
+                <w:rFonts w:asciiTheme="majorHAnsi" w:eastAsia="Times New Roman" w:hAnsiTheme="majorHAnsi" w:cs="Times New Roman"/>
+                <w:color w:val="000000"/>
+                <w:sz w:val="18"/>
+                <w:szCs w:val="18"/>
+                <w:lang w:bidi="te-IN"/>
+              </w:rPr>
+              <w:t>Software Project Management</w:t>
+            </w:r>
             <w:r>
               <w:rPr>
                 <w:rFonts w:asciiTheme="majorHAnsi" w:eastAsia="Times New Roman" w:hAnsiTheme="majorHAnsi" w:cs="Times New Roman"/>
@@ -3192,7 +3044,110 @@
                 <w:szCs w:val="18"/>
                 <w:lang w:bidi="te-IN"/>
               </w:rPr>
-              <w:t xml:space="preserve">Open Elective-II </w:t>
+              <w:t>(Uma)</w:t>
+            </w:r>
+          </w:p>
+        </w:tc>
+        <w:tc>
+          <w:tcPr>
+            <w:tcW w:w="574" w:type="pct"/>
+            <w:tcBorders>
+              <w:top w:val="nil"/>
+              <w:left w:val="nil"/>
+              <w:bottom w:val="single" w:sz="4" w:space="0" w:color="auto"/>
+              <w:right w:val="single" w:sz="4" w:space="0" w:color="auto"/>
+            </w:tcBorders>
+            <w:shd w:val="clear" w:color="auto" w:fill="auto"/>
+            <w:noWrap/>
+            <w:vAlign w:val="center"/>
+          </w:tcPr>
+          <w:p>
+            <w:pPr>
+              <w:spacing w:after="0" w:line="240" w:lineRule="auto"/>
+              <w:jc w:val="center"/>
+              <w:rPr>
+                <w:rFonts w:asciiTheme="majorHAnsi" w:eastAsia="Times New Roman" w:hAnsiTheme="majorHAnsi" w:cs="Times New Roman"/>
+                <w:sz w:val="18"/>
+                <w:szCs w:val="18"/>
+                <w:lang w:bidi="te-IN"/>
+              </w:rPr>
+            </w:pPr>
+            <w:r>
+              <w:rPr>
+                <w:rFonts w:asciiTheme="majorHAnsi" w:eastAsia="Times New Roman" w:hAnsiTheme="majorHAnsi" w:cs="Times New Roman"/>
+                <w:sz w:val="18"/>
+                <w:szCs w:val="18"/>
+                <w:lang w:bidi="te-IN"/>
+              </w:rPr>
+              <w:t>SPM</w:t>
+            </w:r>
+          </w:p>
+        </w:tc>
+        <w:tc>
+          <w:tcPr>
+            <w:tcW w:w="716" w:type="pct"/>
+            <w:tcBorders>
+              <w:top w:val="nil"/>
+              <w:left w:val="nil"/>
+              <w:bottom w:val="single" w:sz="4" w:space="0" w:color="auto"/>
+              <w:right w:val="single" w:sz="4" w:space="0" w:color="auto"/>
+            </w:tcBorders>
+            <w:shd w:val="clear" w:color="auto" w:fill="auto"/>
+            <w:noWrap/>
+          </w:tcPr>
+          <w:p>
+            <w:pPr>
+              <w:spacing w:after="0" w:line="240" w:lineRule="auto"/>
+              <w:jc w:val="center"/>
+              <w:rPr>
+                <w:rFonts w:asciiTheme="majorHAnsi" w:eastAsia="Times New Roman" w:hAnsiTheme="majorHAnsi" w:cs="Times New Roman"/>
+                <w:sz w:val="18"/>
+                <w:szCs w:val="18"/>
+                <w:lang w:bidi="te-IN"/>
+              </w:rPr>
+            </w:pPr>
+            <w:r>
+              <w:rPr>
+                <w:rFonts w:asciiTheme="majorHAnsi" w:eastAsia="Times New Roman" w:hAnsiTheme="majorHAnsi" w:cs="Times New Roman"/>
+                <w:sz w:val="18"/>
+                <w:szCs w:val="18"/>
+                <w:lang w:bidi="te-IN"/>
+              </w:rPr>
+              <w:t>R204GA05605</w:t>
+            </w:r>
+          </w:p>
+        </w:tc>
+        <w:tc>
+          <w:tcPr>
+            <w:tcW w:w="524" w:type="pct"/>
+            <w:tcBorders>
+              <w:left w:val="nil"/>
+              <w:bottom w:val="single" w:sz="4" w:space="0" w:color="auto"/>
+              <w:right w:val="single" w:sz="4" w:space="0" w:color="auto"/>
+            </w:tcBorders>
+            <w:shd w:val="clear" w:color="auto" w:fill="auto"/>
+            <w:noWrap/>
+            <w:vAlign w:val="center"/>
+          </w:tcPr>
+          <w:p>
+            <w:pPr>
+              <w:spacing w:after="0" w:line="240" w:lineRule="auto"/>
+              <w:jc w:val="center"/>
+              <w:rPr>
+                <w:rFonts w:asciiTheme="majorHAnsi" w:eastAsia="Times New Roman" w:hAnsiTheme="majorHAnsi" w:cs="Times New Roman"/>
+                <w:sz w:val="18"/>
+                <w:szCs w:val="18"/>
+                <w:lang w:bidi="te-IN"/>
+              </w:rPr>
+            </w:pPr>
+            <w:r>
+              <w:rPr>
+                <w:rFonts w:asciiTheme="majorHAnsi" w:eastAsia="Times New Roman" w:hAnsiTheme="majorHAnsi" w:cs="Times New Roman"/>
+                <w:sz w:val="18"/>
+                <w:szCs w:val="18"/>
+                <w:lang w:bidi="te-IN"/>
+              </w:rPr>
+              <w:t>3</w:t>
             </w:r>
           </w:p>
         </w:tc>
@@ -3203,9 +3158,12 @@
         </w:trPr>
         <w:tc>
           <w:tcPr>
-            <w:tcW w:w="336" w:type="pct"/>
-            <w:tcBorders>
+            <w:tcW w:w="5000" w:type="pct"/>
+            <w:gridSpan w:val="9"/>
+            <w:tcBorders>
+              <w:top w:val="single" w:sz="4" w:space="0" w:color="auto"/>
               <w:left w:val="single" w:sz="4" w:space="0" w:color="auto"/>
+              <w:bottom w:val="single" w:sz="4" w:space="0" w:color="auto"/>
               <w:right w:val="single" w:sz="4" w:space="0" w:color="auto"/>
             </w:tcBorders>
             <w:shd w:val="clear" w:color="auto" w:fill="auto"/>
@@ -3215,206 +3173,24 @@
           <w:p>
             <w:pPr>
               <w:spacing w:after="0" w:line="240" w:lineRule="auto"/>
-              <w:jc w:val="center"/>
-              <w:rPr>
-                <w:rFonts w:asciiTheme="majorHAnsi" w:eastAsia="Times New Roman" w:hAnsiTheme="majorHAnsi" w:cs="Times New Roman"/>
+              <w:rPr>
+                <w:rFonts w:asciiTheme="majorHAnsi" w:eastAsia="Times New Roman" w:hAnsiTheme="majorHAnsi" w:cs="Times New Roman"/>
+                <w:b/>
+                <w:sz w:val="18"/>
+                <w:szCs w:val="18"/>
+                <w:lang w:bidi="te-IN"/>
+              </w:rPr>
+            </w:pPr>
+            <w:r>
+              <w:rPr>
+                <w:rFonts w:asciiTheme="majorHAnsi" w:eastAsia="Times New Roman" w:hAnsiTheme="majorHAnsi" w:cs="Times New Roman"/>
+                <w:b/>
                 <w:color w:val="000000"/>
                 <w:sz w:val="18"/>
                 <w:szCs w:val="18"/>
                 <w:lang w:bidi="te-IN"/>
               </w:rPr>
-            </w:pPr>
-            <w:r>
-              <w:rPr>
-                <w:rFonts w:asciiTheme="majorHAnsi" w:eastAsia="Times New Roman" w:hAnsiTheme="majorHAnsi" w:cs="Times New Roman"/>
-                <w:color w:val="000000"/>
-                <w:sz w:val="18"/>
-                <w:szCs w:val="18"/>
-                <w:lang w:bidi="te-IN"/>
-              </w:rPr>
-              <w:t>5</w:t>
-            </w:r>
-          </w:p>
-        </w:tc>
-        <w:tc>
-          <w:tcPr>
-            <w:tcW w:w="188" w:type="pct"/>
-            <w:gridSpan w:val="2"/>
-            <w:tcBorders>
-              <w:top w:val="single" w:sz="4" w:space="0" w:color="auto"/>
-              <w:left w:val="nil"/>
-              <w:bottom w:val="single" w:sz="4" w:space="0" w:color="auto"/>
-              <w:right w:val="single" w:sz="4" w:space="0" w:color="auto"/>
-            </w:tcBorders>
-            <w:shd w:val="clear" w:color="auto" w:fill="auto"/>
-            <w:vAlign w:val="center"/>
-          </w:tcPr>
-          <w:p>
-            <w:pPr>
-              <w:spacing w:after="0" w:line="240" w:lineRule="auto"/>
-              <w:jc w:val="center"/>
-              <w:rPr>
-                <w:rFonts w:asciiTheme="majorHAnsi" w:eastAsia="Times New Roman" w:hAnsiTheme="majorHAnsi" w:cs="Times New Roman"/>
-                <w:color w:val="000000"/>
-                <w:sz w:val="18"/>
-                <w:szCs w:val="18"/>
-                <w:lang w:bidi="te-IN"/>
-              </w:rPr>
-            </w:pPr>
-            <w:r>
-              <w:rPr>
-                <w:rFonts w:asciiTheme="majorHAnsi" w:eastAsia="Times New Roman" w:hAnsiTheme="majorHAnsi" w:cs="Times New Roman"/>
-                <w:color w:val="000000"/>
-                <w:sz w:val="18"/>
-                <w:szCs w:val="18"/>
-                <w:lang w:bidi="te-IN"/>
-              </w:rPr>
-              <w:t>a)</w:t>
-            </w:r>
-          </w:p>
-        </w:tc>
-        <w:tc>
-          <w:tcPr>
-            <w:tcW w:w="2662" w:type="pct"/>
-            <w:gridSpan w:val="3"/>
-            <w:tcBorders>
-              <w:top w:val="single" w:sz="4" w:space="0" w:color="auto"/>
-              <w:left w:val="nil"/>
-              <w:bottom w:val="single" w:sz="4" w:space="0" w:color="auto"/>
-              <w:right w:val="single" w:sz="4" w:space="0" w:color="auto"/>
-            </w:tcBorders>
-            <w:shd w:val="clear" w:color="auto" w:fill="auto"/>
-          </w:tcPr>
-          <w:p>
-            <w:pPr>
-              <w:spacing w:after="0" w:line="240" w:lineRule="auto"/>
-              <w:rPr>
-                <w:rFonts w:asciiTheme="majorHAnsi" w:eastAsia="Times New Roman" w:hAnsiTheme="majorHAnsi" w:cs="Times New Roman"/>
-                <w:sz w:val="18"/>
-                <w:szCs w:val="18"/>
-                <w:lang w:bidi="te-IN"/>
-              </w:rPr>
-            </w:pPr>
-            <w:r>
-              <w:rPr>
-                <w:rFonts w:asciiTheme="majorHAnsi" w:eastAsia="Times New Roman" w:hAnsiTheme="majorHAnsi" w:cs="Times New Roman"/>
-                <w:sz w:val="18"/>
-                <w:szCs w:val="18"/>
-                <w:lang w:bidi="te-IN"/>
-              </w:rPr>
-              <w:t>Management Science</w:t>
-            </w:r>
-            <w:r>
-              <w:rPr>
-                <w:rFonts w:asciiTheme="majorHAnsi" w:eastAsia="Times New Roman" w:hAnsiTheme="majorHAnsi" w:cs="Times New Roman"/>
-                <w:sz w:val="18"/>
-                <w:szCs w:val="18"/>
-                <w:lang w:bidi="te-IN"/>
-              </w:rPr>
-              <w:t>(HS)</w:t>
-            </w:r>
-          </w:p>
-        </w:tc>
-        <w:tc>
-          <w:tcPr>
-            <w:tcW w:w="574" w:type="pct"/>
-            <w:tcBorders>
-              <w:top w:val="single" w:sz="4" w:space="0" w:color="auto"/>
-              <w:left w:val="nil"/>
-              <w:bottom w:val="single" w:sz="4" w:space="0" w:color="auto"/>
-              <w:right w:val="single" w:sz="4" w:space="0" w:color="auto"/>
-            </w:tcBorders>
-            <w:shd w:val="clear" w:color="auto" w:fill="auto"/>
-            <w:noWrap/>
-          </w:tcPr>
-          <w:p>
-            <w:pPr>
-              <w:spacing w:after="0" w:line="240" w:lineRule="auto"/>
-              <w:jc w:val="center"/>
-              <w:rPr>
-                <w:rFonts w:asciiTheme="majorHAnsi" w:eastAsia="Times New Roman" w:hAnsiTheme="majorHAnsi" w:cs="Times New Roman"/>
-                <w:sz w:val="18"/>
-                <w:szCs w:val="18"/>
-                <w:lang w:bidi="te-IN"/>
-              </w:rPr>
-            </w:pPr>
-            <w:r>
-              <w:rPr>
-                <w:rFonts w:asciiTheme="majorHAnsi" w:eastAsia="Times New Roman" w:hAnsiTheme="majorHAnsi" w:cs="Times New Roman"/>
-                <w:sz w:val="18"/>
-                <w:szCs w:val="18"/>
-                <w:lang w:bidi="te-IN"/>
-              </w:rPr>
-              <w:t>MS</w:t>
-            </w:r>
-          </w:p>
-        </w:tc>
-        <w:tc>
-          <w:tcPr>
-            <w:tcW w:w="716" w:type="pct"/>
-            <w:tcBorders>
-              <w:top w:val="single" w:sz="4" w:space="0" w:color="auto"/>
-              <w:left w:val="nil"/>
-              <w:bottom w:val="single" w:sz="4" w:space="0" w:color="auto"/>
-              <w:right w:val="single" w:sz="4" w:space="0" w:color="auto"/>
-            </w:tcBorders>
-            <w:shd w:val="clear" w:color="auto" w:fill="auto"/>
-            <w:noWrap/>
-          </w:tcPr>
-          <w:p>
-            <w:pPr>
-              <w:spacing w:after="0" w:line="240" w:lineRule="auto"/>
-              <w:jc w:val="center"/>
-              <w:rPr>
-                <w:rFonts w:asciiTheme="majorHAnsi" w:eastAsia="Times New Roman" w:hAnsiTheme="majorHAnsi" w:cs="Times New Roman"/>
-                <w:sz w:val="18"/>
-                <w:szCs w:val="18"/>
-                <w:lang w:bidi="te-IN"/>
-              </w:rPr>
-            </w:pPr>
-            <w:r>
-              <w:rPr>
-                <w:rFonts w:asciiTheme="majorHAnsi" w:eastAsia="Times New Roman" w:hAnsiTheme="majorHAnsi" w:cs="Times New Roman"/>
-                <w:sz w:val="18"/>
-                <w:szCs w:val="18"/>
-                <w:lang w:bidi="te-IN"/>
-              </w:rPr>
-              <w:t>R204GA52503</w:t>
-            </w:r>
-          </w:p>
-        </w:tc>
-        <w:tc>
-          <w:tcPr>
-            <w:tcW w:w="524" w:type="pct"/>
-            <w:tcBorders>
-              <w:top w:val="single" w:sz="4" w:space="0" w:color="auto"/>
-              <w:left w:val="nil"/>
-              <w:bottom w:val="single" w:sz="4" w:space="0" w:color="auto"/>
-              <w:right w:val="single" w:sz="4" w:space="0" w:color="auto"/>
-            </w:tcBorders>
-            <w:shd w:val="clear" w:color="auto" w:fill="auto"/>
-            <w:noWrap/>
-            <w:vAlign w:val="center"/>
-          </w:tcPr>
-          <w:p>
-            <w:pPr>
-              <w:spacing w:after="0" w:line="240" w:lineRule="auto"/>
-              <w:jc w:val="center"/>
-              <w:rPr>
-                <w:rFonts w:asciiTheme="majorHAnsi" w:eastAsia="Times New Roman" w:hAnsiTheme="majorHAnsi" w:cs="Times New Roman"/>
-                <w:sz w:val="18"/>
-                <w:szCs w:val="18"/>
-                <w:lang w:bidi="te-IN"/>
-              </w:rPr>
-            </w:pPr>
-            <w:r>
-              <w:rPr>
-                <w:rFonts w:asciiTheme="majorHAnsi" w:eastAsia="Times New Roman" w:hAnsiTheme="majorHAnsi" w:cs="Times New Roman"/>
-                <w:sz w:val="18"/>
-                <w:szCs w:val="18"/>
-                <w:lang w:bidi="te-IN"/>
-              </w:rPr>
-              <w:t>3</w:t>
+              <w:t xml:space="preserve">Open Elective-II </w:t>
             </w:r>
           </w:p>
         </w:tc>
@@ -3427,15 +3203,12 @@
           <w:tcPr>
             <w:tcW w:w="336" w:type="pct"/>
             <w:tcBorders>
-              <w:top w:val="nil"/>
               <w:left w:val="single" w:sz="4" w:space="0" w:color="auto"/>
-              <w:bottom w:val="single" w:sz="4" w:space="0" w:color="auto"/>
               <w:right w:val="single" w:sz="4" w:space="0" w:color="auto"/>
             </w:tcBorders>
             <w:shd w:val="clear" w:color="auto" w:fill="auto"/>
             <w:noWrap/>
             <w:vAlign w:val="center"/>
-            <w:hideMark/>
           </w:tcPr>
           <w:p>
             <w:pPr>
@@ -3457,40 +3230,86 @@
                 <w:szCs w:val="18"/>
                 <w:lang w:bidi="te-IN"/>
               </w:rPr>
-              <w:t>7</w:t>
-            </w:r>
-          </w:p>
-        </w:tc>
-        <w:tc>
-          <w:tcPr>
-            <w:tcW w:w="2850" w:type="pct"/>
-            <w:gridSpan w:val="5"/>
-            <w:tcBorders>
-              <w:top w:val="nil"/>
+              <w:t>5</w:t>
+            </w:r>
+          </w:p>
+        </w:tc>
+        <w:tc>
+          <w:tcPr>
+            <w:tcW w:w="188" w:type="pct"/>
+            <w:gridSpan w:val="2"/>
+            <w:tcBorders>
+              <w:top w:val="single" w:sz="4" w:space="0" w:color="auto"/>
               <w:left w:val="nil"/>
               <w:bottom w:val="single" w:sz="4" w:space="0" w:color="auto"/>
               <w:right w:val="single" w:sz="4" w:space="0" w:color="auto"/>
             </w:tcBorders>
             <w:shd w:val="clear" w:color="auto" w:fill="auto"/>
-          </w:tcPr>
-          <w:p>
-            <w:pPr>
-              <w:spacing w:after="0" w:line="240" w:lineRule="auto"/>
-              <w:rPr>
-                <w:rFonts w:asciiTheme="majorHAnsi" w:eastAsia="Times New Roman" w:hAnsiTheme="majorHAnsi" w:cs="Times New Roman"/>
-                <w:sz w:val="18"/>
-                <w:szCs w:val="18"/>
-                <w:lang w:bidi="te-IN"/>
-              </w:rPr>
-            </w:pPr>
-            <w:r>
-              <w:rPr>
-                <w:rFonts w:asciiTheme="majorHAnsi" w:eastAsia="Times New Roman" w:hAnsiTheme="majorHAnsi" w:cs="Times New Roman"/>
-                <w:sz w:val="18"/>
-                <w:szCs w:val="18"/>
-                <w:lang w:bidi="te-IN"/>
-              </w:rPr>
-              <w:t>Artificial Intelligence &amp; Machine Learning Lab</w:t>
+            <w:vAlign w:val="center"/>
+          </w:tcPr>
+          <w:p>
+            <w:pPr>
+              <w:spacing w:after="0" w:line="240" w:lineRule="auto"/>
+              <w:jc w:val="center"/>
+              <w:rPr>
+                <w:rFonts w:asciiTheme="majorHAnsi" w:eastAsia="Times New Roman" w:hAnsiTheme="majorHAnsi" w:cs="Times New Roman"/>
+                <w:color w:val="000000"/>
+                <w:sz w:val="18"/>
+                <w:szCs w:val="18"/>
+                <w:lang w:bidi="te-IN"/>
+              </w:rPr>
+            </w:pPr>
+            <w:r>
+              <w:rPr>
+                <w:rFonts w:asciiTheme="majorHAnsi" w:eastAsia="Times New Roman" w:hAnsiTheme="majorHAnsi" w:cs="Times New Roman"/>
+                <w:color w:val="000000"/>
+                <w:sz w:val="18"/>
+                <w:szCs w:val="18"/>
+                <w:lang w:bidi="te-IN"/>
+              </w:rPr>
+              <w:t>a)</w:t>
+            </w:r>
+          </w:p>
+        </w:tc>
+        <w:tc>
+          <w:tcPr>
+            <w:tcW w:w="2662" w:type="pct"/>
+            <w:gridSpan w:val="3"/>
+            <w:tcBorders>
+              <w:top w:val="single" w:sz="4" w:space="0" w:color="auto"/>
+              <w:left w:val="nil"/>
+              <w:bottom w:val="single" w:sz="4" w:space="0" w:color="auto"/>
+              <w:right w:val="single" w:sz="4" w:space="0" w:color="auto"/>
+            </w:tcBorders>
+            <w:shd w:val="clear" w:color="auto" w:fill="auto"/>
+          </w:tcPr>
+          <w:p>
+            <w:pPr>
+              <w:spacing w:after="0" w:line="240" w:lineRule="auto"/>
+              <w:rPr>
+                <w:rFonts w:asciiTheme="majorHAnsi" w:eastAsia="Times New Roman" w:hAnsiTheme="majorHAnsi" w:cs="Times New Roman"/>
+                <w:sz w:val="18"/>
+                <w:szCs w:val="18"/>
+                <w:lang w:bidi="te-IN"/>
+              </w:rPr>
+            </w:pPr>
+            <w:r>
+              <w:rPr>
+                <w:rFonts w:asciiTheme="majorHAnsi" w:eastAsia="Times New Roman" w:hAnsiTheme="majorHAnsi" w:cs="Times New Roman"/>
+                <w:sz w:val="18"/>
+                <w:szCs w:val="18"/>
+                <w:lang w:bidi="te-IN"/>
+              </w:rPr>
+              <w:t>Management Science</w:t>
+            </w:r>
+            <w:r>
+              <w:rPr>
+                <w:rFonts w:asciiTheme="majorHAnsi" w:eastAsia="Times New Roman" w:hAnsiTheme="majorHAnsi" w:cs="Times New Roman"/>
+                <w:sz w:val="18"/>
+                <w:szCs w:val="18"/>
+                <w:lang w:bidi="te-IN"/>
+              </w:rPr>
+              <w:t>(HS)</w:t>
             </w:r>
           </w:p>
         </w:tc>
@@ -3498,34 +3317,33 @@
           <w:tcPr>
             <w:tcW w:w="574" w:type="pct"/>
             <w:tcBorders>
-              <w:top w:val="nil"/>
+              <w:top w:val="single" w:sz="4" w:space="0" w:color="auto"/>
               <w:left w:val="nil"/>
               <w:bottom w:val="single" w:sz="4" w:space="0" w:color="auto"/>
               <w:right w:val="single" w:sz="4" w:space="0" w:color="auto"/>
             </w:tcBorders>
             <w:shd w:val="clear" w:color="auto" w:fill="auto"/>
             <w:noWrap/>
-            <w:vAlign w:val="center"/>
-          </w:tcPr>
-          <w:p>
-            <w:pPr>
-              <w:spacing w:after="0" w:line="240" w:lineRule="auto"/>
-              <w:jc w:val="center"/>
-              <w:rPr>
-                <w:rFonts w:asciiTheme="majorHAnsi" w:eastAsia="Times New Roman" w:hAnsiTheme="majorHAnsi" w:cs="Times New Roman"/>
-                <w:sz w:val="18"/>
-                <w:szCs w:val="18"/>
-                <w:lang w:bidi="te-IN"/>
-              </w:rPr>
-            </w:pPr>
-            <w:r>
-              <w:rPr>
-                <w:rFonts w:asciiTheme="majorHAnsi" w:eastAsia="Times New Roman" w:hAnsiTheme="majorHAnsi" w:cs="Times New Roman"/>
-                <w:sz w:val="18"/>
-                <w:szCs w:val="18"/>
-                <w:lang w:bidi="te-IN"/>
-              </w:rPr>
-              <w:t>AI&amp;ML LAB</w:t>
+          </w:tcPr>
+          <w:p>
+            <w:pPr>
+              <w:spacing w:after="0" w:line="240" w:lineRule="auto"/>
+              <w:jc w:val="center"/>
+              <w:rPr>
+                <w:rFonts w:asciiTheme="majorHAnsi" w:eastAsia="Times New Roman" w:hAnsiTheme="majorHAnsi" w:cs="Times New Roman"/>
+                <w:sz w:val="18"/>
+                <w:szCs w:val="18"/>
+                <w:lang w:bidi="te-IN"/>
+              </w:rPr>
+            </w:pPr>
+            <w:r>
+              <w:rPr>
+                <w:rFonts w:asciiTheme="majorHAnsi" w:eastAsia="Times New Roman" w:hAnsiTheme="majorHAnsi" w:cs="Times New Roman"/>
+                <w:sz w:val="18"/>
+                <w:szCs w:val="18"/>
+                <w:lang w:bidi="te-IN"/>
+              </w:rPr>
+              <w:t>MS</w:t>
             </w:r>
           </w:p>
         </w:tc>
@@ -3533,7 +3351,7 @@
           <w:tcPr>
             <w:tcW w:w="716" w:type="pct"/>
             <w:tcBorders>
-              <w:top w:val="nil"/>
+              <w:top w:val="single" w:sz="4" w:space="0" w:color="auto"/>
               <w:left w:val="nil"/>
               <w:bottom w:val="single" w:sz="4" w:space="0" w:color="auto"/>
               <w:right w:val="single" w:sz="4" w:space="0" w:color="auto"/>
@@ -3544,21 +3362,22 @@
           <w:p>
             <w:pPr>
               <w:spacing w:after="0" w:line="240" w:lineRule="auto"/>
-              <w:rPr>
-                <w:rFonts w:asciiTheme="majorHAnsi" w:eastAsia="Times New Roman" w:hAnsiTheme="majorHAnsi" w:cs="Times New Roman"/>
-                <w:sz w:val="18"/>
-                <w:szCs w:val="18"/>
-                <w:lang w:bidi="te-IN"/>
-              </w:rPr>
-            </w:pPr>
-            <w:r>
-              <w:rPr>
-                <w:rFonts w:asciiTheme="majorHAnsi" w:eastAsia="Times New Roman" w:hAnsiTheme="majorHAnsi" w:cs="Times New Roman"/>
-                <w:sz w:val="18"/>
-                <w:szCs w:val="18"/>
-                <w:lang w:bidi="te-IN"/>
-              </w:rPr>
-              <w:t>R204GA05608</w:t>
+              <w:jc w:val="center"/>
+              <w:rPr>
+                <w:rFonts w:asciiTheme="majorHAnsi" w:eastAsia="Times New Roman" w:hAnsiTheme="majorHAnsi" w:cs="Times New Roman"/>
+                <w:sz w:val="18"/>
+                <w:szCs w:val="18"/>
+                <w:lang w:bidi="te-IN"/>
+              </w:rPr>
+            </w:pPr>
+            <w:r>
+              <w:rPr>
+                <w:rFonts w:asciiTheme="majorHAnsi" w:eastAsia="Times New Roman" w:hAnsiTheme="majorHAnsi" w:cs="Times New Roman"/>
+                <w:sz w:val="18"/>
+                <w:szCs w:val="18"/>
+                <w:lang w:bidi="te-IN"/>
+              </w:rPr>
+              <w:t>R204GA52503</w:t>
             </w:r>
           </w:p>
         </w:tc>
@@ -3593,16 +3412,7 @@
                 <w:szCs w:val="18"/>
                 <w:lang w:bidi="te-IN"/>
               </w:rPr>
-              <w:t>1.5</w:t>
-            </w:r>
-            <w:r>
-              <w:rPr>
-                <w:rFonts w:asciiTheme="majorHAnsi" w:eastAsia="Times New Roman" w:hAnsiTheme="majorHAnsi" w:cs="Times New Roman"/>
-                <w:sz w:val="18"/>
-                <w:szCs w:val="18"/>
-                <w:lang w:bidi="te-IN"/>
-              </w:rPr>
-              <w:t>-</w:t>
+              <w:t>3</w:t>
             </w:r>
           </w:p>
         </w:tc>
@@ -3645,7 +3455,7 @@
                 <w:szCs w:val="18"/>
                 <w:lang w:bidi="te-IN"/>
               </w:rPr>
-              <w:t>8</w:t>
+              <w:t>7</w:t>
             </w:r>
           </w:p>
         </w:tc>
@@ -3678,7 +3488,7 @@
                 <w:szCs w:val="18"/>
                 <w:lang w:bidi="te-IN"/>
               </w:rPr>
-              <w:t>Android Application Development Lab</w:t>
+              <w:t>Artificial Intelligence &amp; Machine Learning Lab</w:t>
             </w:r>
           </w:p>
         </w:tc>
@@ -3713,7 +3523,7 @@
                 <w:szCs w:val="18"/>
                 <w:lang w:bidi="te-IN"/>
               </w:rPr>
-              <w:t>AAD LAB</w:t>
+              <w:t>AI&amp;ML LAB</w:t>
             </w:r>
           </w:p>
         </w:tc>
@@ -3746,7 +3556,7 @@
                 <w:szCs w:val="18"/>
                 <w:lang w:bidi="te-IN"/>
               </w:rPr>
-              <w:t>R204GA05609</w:t>
+              <w:t>R204GA05608</w:t>
             </w:r>
           </w:p>
         </w:tc>
@@ -3754,7 +3564,7 @@
           <w:tcPr>
             <w:tcW w:w="524" w:type="pct"/>
             <w:tcBorders>
-              <w:top w:val="nil"/>
+              <w:top w:val="single" w:sz="4" w:space="0" w:color="auto"/>
               <w:left w:val="nil"/>
               <w:bottom w:val="single" w:sz="4" w:space="0" w:color="auto"/>
               <w:right w:val="single" w:sz="4" w:space="0" w:color="auto"/>
@@ -3782,6 +3592,15 @@
                 <w:lang w:bidi="te-IN"/>
               </w:rPr>
               <w:t>1.5</w:t>
+            </w:r>
+            <w:r>
+              <w:rPr>
+                <w:rFonts w:asciiTheme="majorHAnsi" w:eastAsia="Times New Roman" w:hAnsiTheme="majorHAnsi" w:cs="Times New Roman"/>
+                <w:sz w:val="18"/>
+                <w:szCs w:val="18"/>
+                <w:lang w:bidi="te-IN"/>
+              </w:rPr>
+              <w:t>-</w:t>
             </w:r>
           </w:p>
         </w:tc>
@@ -3824,7 +3643,7 @@
                 <w:szCs w:val="18"/>
                 <w:lang w:bidi="te-IN"/>
               </w:rPr>
-              <w:t>9</w:t>
+              <w:t>8</w:t>
             </w:r>
           </w:p>
         </w:tc>
@@ -3857,7 +3676,7 @@
                 <w:szCs w:val="18"/>
                 <w:lang w:bidi="te-IN"/>
               </w:rPr>
-              <w:t>Compiler Design Lab</w:t>
+              <w:t>Android Application Development Lab</w:t>
             </w:r>
           </w:p>
         </w:tc>
@@ -3892,7 +3711,7 @@
                 <w:szCs w:val="18"/>
                 <w:lang w:bidi="te-IN"/>
               </w:rPr>
-              <w:t>CD LAB</w:t>
+              <w:t>AAD LAB</w:t>
             </w:r>
           </w:p>
         </w:tc>
@@ -3925,7 +3744,7 @@
                 <w:szCs w:val="18"/>
                 <w:lang w:bidi="te-IN"/>
               </w:rPr>
-              <w:t>R204GA05610</w:t>
+              <w:t>R204GA05609</w:t>
             </w:r>
           </w:p>
         </w:tc>
@@ -3981,6 +3800,7 @@
             <w:shd w:val="clear" w:color="auto" w:fill="auto"/>
             <w:noWrap/>
             <w:vAlign w:val="center"/>
+            <w:hideMark/>
           </w:tcPr>
           <w:p>
             <w:pPr>
@@ -4002,7 +3822,7 @@
                 <w:szCs w:val="18"/>
                 <w:lang w:bidi="te-IN"/>
               </w:rPr>
-              <w:t>10</w:t>
+              <w:t>9</w:t>
             </w:r>
           </w:p>
         </w:tc>
@@ -4017,48 +3837,25 @@
               <w:right w:val="single" w:sz="4" w:space="0" w:color="auto"/>
             </w:tcBorders>
             <w:shd w:val="clear" w:color="auto" w:fill="auto"/>
-            <w:vAlign w:val="center"/>
-          </w:tcPr>
-          <w:p>
-            <w:pPr>
-              <w:spacing w:after="0" w:line="240" w:lineRule="auto"/>
-              <w:rPr>
-                <w:rFonts w:asciiTheme="majorHAnsi" w:eastAsia="Times New Roman" w:hAnsiTheme="majorHAnsi" w:cs="Times New Roman"/>
-                <w:color w:val="000000"/>
-                <w:sz w:val="18"/>
-                <w:szCs w:val="18"/>
-                <w:lang w:bidi="te-IN"/>
-              </w:rPr>
-            </w:pPr>
-            <w:r>
-              <w:rPr>
-                <w:rFonts w:asciiTheme="majorHAnsi" w:eastAsia="Times New Roman" w:hAnsiTheme="majorHAnsi" w:cs="Times New Roman"/>
-                <w:color w:val="000000"/>
-                <w:sz w:val="18"/>
-                <w:szCs w:val="18"/>
-                <w:lang w:bidi="te-IN"/>
-              </w:rPr>
-              <w:t>Skill Oriented</w:t>
-            </w:r>
-            <w:r>
-              <w:rPr>
-                <w:rFonts w:asciiTheme="majorHAnsi" w:eastAsia="Times New Roman" w:hAnsiTheme="majorHAnsi" w:cs="Times New Roman"/>
-                <w:color w:val="000000"/>
-                <w:sz w:val="18"/>
-                <w:szCs w:val="18"/>
-                <w:lang w:bidi="te-IN"/>
-              </w:rPr>
-              <w:t xml:space="preserve"> </w:t>
-            </w:r>
-            <w:r>
-              <w:rPr>
-                <w:rFonts w:asciiTheme="majorHAnsi" w:eastAsia="Times New Roman" w:hAnsiTheme="majorHAnsi" w:cs="Times New Roman"/>
-                <w:color w:val="000000"/>
-                <w:sz w:val="18"/>
-                <w:szCs w:val="18"/>
-                <w:lang w:bidi="te-IN"/>
-              </w:rPr>
-              <w:t>Course-IV</w:t>
+          </w:tcPr>
+          <w:p>
+            <w:pPr>
+              <w:spacing w:after="0" w:line="240" w:lineRule="auto"/>
+              <w:rPr>
+                <w:rFonts w:asciiTheme="majorHAnsi" w:eastAsia="Times New Roman" w:hAnsiTheme="majorHAnsi" w:cs="Times New Roman"/>
+                <w:sz w:val="18"/>
+                <w:szCs w:val="18"/>
+                <w:lang w:bidi="te-IN"/>
+              </w:rPr>
+            </w:pPr>
+            <w:r>
+              <w:rPr>
+                <w:rFonts w:asciiTheme="majorHAnsi" w:eastAsia="Times New Roman" w:hAnsiTheme="majorHAnsi" w:cs="Times New Roman"/>
+                <w:sz w:val="18"/>
+                <w:szCs w:val="18"/>
+                <w:lang w:bidi="te-IN"/>
+              </w:rPr>
+              <w:t>Compiler Design Lab</w:t>
             </w:r>
           </w:p>
         </w:tc>
@@ -4093,7 +3890,7 @@
                 <w:szCs w:val="18"/>
                 <w:lang w:bidi="te-IN"/>
               </w:rPr>
-              <w:t>SOC-IV</w:t>
+              <w:t>CD LAB</w:t>
             </w:r>
           </w:p>
         </w:tc>
@@ -4112,24 +3909,21 @@
           <w:p>
             <w:pPr>
               <w:spacing w:after="0" w:line="240" w:lineRule="auto"/>
-              <w:jc w:val="center"/>
-              <w:rPr>
-                <w:rFonts w:asciiTheme="majorHAnsi" w:eastAsia="Times New Roman" w:hAnsiTheme="majorHAnsi" w:cs="Times New Roman"/>
-                <w:color w:val="000000"/>
-                <w:sz w:val="18"/>
-                <w:szCs w:val="18"/>
-                <w:lang w:bidi="te-IN"/>
-              </w:rPr>
-            </w:pPr>
-            <w:r>
-              <w:rPr>
-                <w:rFonts w:asciiTheme="majorHAnsi" w:eastAsia="Times New Roman" w:hAnsiTheme="majorHAnsi" w:cs="Times New Roman"/>
-                <w:color w:val="000000"/>
-                <w:sz w:val="18"/>
-                <w:szCs w:val="18"/>
-                <w:lang w:bidi="te-IN"/>
-              </w:rPr>
-              <w:t>R204GA05611</w:t>
+              <w:rPr>
+                <w:rFonts w:asciiTheme="majorHAnsi" w:eastAsia="Times New Roman" w:hAnsiTheme="majorHAnsi" w:cs="Times New Roman"/>
+                <w:sz w:val="18"/>
+                <w:szCs w:val="18"/>
+                <w:lang w:bidi="te-IN"/>
+              </w:rPr>
+            </w:pPr>
+            <w:r>
+              <w:rPr>
+                <w:rFonts w:asciiTheme="majorHAnsi" w:eastAsia="Times New Roman" w:hAnsiTheme="majorHAnsi" w:cs="Times New Roman"/>
+                <w:sz w:val="18"/>
+                <w:szCs w:val="18"/>
+                <w:lang w:bidi="te-IN"/>
+              </w:rPr>
+              <w:t>R204GA05610</w:t>
             </w:r>
           </w:p>
         </w:tc>
@@ -4164,7 +3958,7 @@
                 <w:szCs w:val="18"/>
                 <w:lang w:bidi="te-IN"/>
               </w:rPr>
-              <w:t>2</w:t>
+              <w:t>1.5</w:t>
             </w:r>
           </w:p>
         </w:tc>
@@ -4206,7 +4000,7 @@
                 <w:szCs w:val="18"/>
                 <w:lang w:bidi="te-IN"/>
               </w:rPr>
-              <w:t>11</w:t>
+              <w:t>10</w:t>
             </w:r>
           </w:p>
         </w:tc>
@@ -4242,7 +4036,7 @@
                 <w:szCs w:val="18"/>
                 <w:lang w:bidi="te-IN"/>
               </w:rPr>
-              <w:t>Life Sciences for Engineers</w:t>
+              <w:t>Skill Oriented</w:t>
             </w:r>
             <w:r>
               <w:rPr>
@@ -4252,7 +4046,17 @@
                 <w:szCs w:val="18"/>
                 <w:lang w:bidi="te-IN"/>
               </w:rPr>
-              <w:t>(HS)</w:t>
+              <w:t xml:space="preserve"> </w:t>
+            </w:r>
+            <w:r>
+              <w:rPr>
+                <w:rFonts w:asciiTheme="majorHAnsi" w:eastAsia="Times New Roman" w:hAnsiTheme="majorHAnsi" w:cs="Times New Roman"/>
+                <w:color w:val="000000"/>
+                <w:sz w:val="18"/>
+                <w:szCs w:val="18"/>
+                <w:lang w:bidi="te-IN"/>
+              </w:rPr>
+              <w:t>Course-IV</w:t>
             </w:r>
           </w:p>
         </w:tc>
@@ -4287,7 +4091,7 @@
                 <w:szCs w:val="18"/>
                 <w:lang w:bidi="te-IN"/>
               </w:rPr>
-              <w:t>LSE</w:t>
+              <w:t>SOC-IV</w:t>
             </w:r>
           </w:p>
         </w:tc>
@@ -4309,20 +4113,21 @@
               <w:jc w:val="center"/>
               <w:rPr>
                 <w:rFonts w:asciiTheme="majorHAnsi" w:eastAsia="Times New Roman" w:hAnsiTheme="majorHAnsi" w:cs="Times New Roman"/>
-                <w:sz w:val="18"/>
-                <w:szCs w:val="18"/>
-                <w:lang w:bidi="te-IN"/>
-              </w:rPr>
-            </w:pPr>
-            <w:r>
-              <w:rPr>
-                <w:rFonts w:asciiTheme="majorHAnsi" w:eastAsia="Times New Roman" w:hAnsiTheme="majorHAnsi" w:cs="Times New Roman"/>
                 <w:color w:val="000000"/>
                 <w:sz w:val="18"/>
                 <w:szCs w:val="18"/>
                 <w:lang w:bidi="te-IN"/>
               </w:rPr>
-              <w:t>R204GA5MC04</w:t>
+            </w:pPr>
+            <w:r>
+              <w:rPr>
+                <w:rFonts w:asciiTheme="majorHAnsi" w:eastAsia="Times New Roman" w:hAnsiTheme="majorHAnsi" w:cs="Times New Roman"/>
+                <w:color w:val="000000"/>
+                <w:sz w:val="18"/>
+                <w:szCs w:val="18"/>
+                <w:lang w:bidi="te-IN"/>
+              </w:rPr>
+              <w:t>R204GA05611</w:t>
             </w:r>
           </w:p>
         </w:tc>
@@ -4357,7 +4162,7 @@
                 <w:szCs w:val="18"/>
                 <w:lang w:bidi="te-IN"/>
               </w:rPr>
-              <w:t>0</w:t>
+              <w:t>2</w:t>
             </w:r>
           </w:p>
         </w:tc>
@@ -4368,82 +4173,189 @@
         </w:trPr>
         <w:tc>
           <w:tcPr>
-            <w:tcW w:w="5000" w:type="pct"/>
-            <w:gridSpan w:val="9"/>
+            <w:tcW w:w="336" w:type="pct"/>
             <w:tcBorders>
               <w:top w:val="nil"/>
               <w:left w:val="single" w:sz="4" w:space="0" w:color="auto"/>
               <w:bottom w:val="single" w:sz="4" w:space="0" w:color="auto"/>
               <w:right w:val="single" w:sz="4" w:space="0" w:color="auto"/>
             </w:tcBorders>
-            <w:shd w:val="clear" w:color="auto" w:fill="DBE5F1" w:themeFill="accent1" w:themeFillTint="33"/>
+            <w:shd w:val="clear" w:color="auto" w:fill="auto"/>
             <w:noWrap/>
             <w:vAlign w:val="center"/>
-            <w:hideMark/>
-          </w:tcPr>
-          <w:p>
-            <w:pPr>
-              <w:spacing w:after="0" w:line="240" w:lineRule="auto"/>
-              <w:jc w:val="center"/>
-              <w:rPr>
-                <w:rFonts w:asciiTheme="majorHAnsi" w:eastAsia="Times New Roman" w:hAnsiTheme="majorHAnsi" w:cs="Times New Roman"/>
-                <w:b/>
-                <w:bCs/>
-                <w:color w:val="000000" w:themeColor="text1"/>
-                <w:sz w:val="18"/>
-                <w:szCs w:val="18"/>
-                <w:lang w:bidi="te-IN"/>
-              </w:rPr>
-            </w:pPr>
-            <w:r>
-              <w:rPr>
-                <w:rFonts w:asciiTheme="majorHAnsi" w:eastAsia="Times New Roman" w:hAnsiTheme="majorHAnsi" w:cs="Times New Roman"/>
-                <w:b/>
-                <w:bCs/>
-                <w:color w:val="000000" w:themeColor="text1"/>
-                <w:sz w:val="18"/>
-                <w:szCs w:val="18"/>
-                <w:lang w:bidi="te-IN"/>
-              </w:rPr>
-              <w:t xml:space="preserve">IV B. Tech  II </w:t>
-            </w:r>
-            <w:proofErr w:type="spellStart"/>
-            <w:r>
-              <w:rPr>
-                <w:rFonts w:asciiTheme="majorHAnsi" w:eastAsia="Times New Roman" w:hAnsiTheme="majorHAnsi" w:cs="Times New Roman"/>
-                <w:b/>
-                <w:bCs/>
-                <w:color w:val="000000" w:themeColor="text1"/>
-                <w:sz w:val="18"/>
-                <w:szCs w:val="18"/>
-                <w:lang w:bidi="te-IN"/>
-              </w:rPr>
-              <w:t>Sem</w:t>
-            </w:r>
-            <w:proofErr w:type="spellEnd"/>
-            <w:r>
-              <w:rPr>
-                <w:rFonts w:asciiTheme="majorHAnsi" w:eastAsia="Times New Roman" w:hAnsiTheme="majorHAnsi" w:cs="Times New Roman"/>
-                <w:b/>
-                <w:bCs/>
-                <w:color w:val="000000" w:themeColor="text1"/>
-                <w:sz w:val="18"/>
-                <w:szCs w:val="18"/>
-                <w:lang w:bidi="te-IN"/>
-              </w:rPr>
-              <w:t xml:space="preserve"> (R19</w:t>
-            </w:r>
-            <w:r>
-              <w:rPr>
-                <w:rFonts w:asciiTheme="majorHAnsi" w:eastAsia="Times New Roman" w:hAnsiTheme="majorHAnsi" w:cs="Times New Roman"/>
-                <w:b/>
-                <w:bCs/>
-                <w:color w:val="000000" w:themeColor="text1"/>
-                <w:sz w:val="18"/>
-                <w:szCs w:val="18"/>
-                <w:lang w:bidi="te-IN"/>
-              </w:rPr>
-              <w:t>)</w:t>
+          </w:tcPr>
+          <w:p>
+            <w:pPr>
+              <w:spacing w:after="0" w:line="240" w:lineRule="auto"/>
+              <w:jc w:val="center"/>
+              <w:rPr>
+                <w:rFonts w:asciiTheme="majorHAnsi" w:eastAsia="Times New Roman" w:hAnsiTheme="majorHAnsi" w:cs="Times New Roman"/>
+                <w:color w:val="000000"/>
+                <w:sz w:val="18"/>
+                <w:szCs w:val="18"/>
+                <w:lang w:bidi="te-IN"/>
+              </w:rPr>
+            </w:pPr>
+            <w:r>
+              <w:rPr>
+                <w:rFonts w:asciiTheme="majorHAnsi" w:eastAsia="Times New Roman" w:hAnsiTheme="majorHAnsi" w:cs="Times New Roman"/>
+                <w:color w:val="000000"/>
+                <w:sz w:val="18"/>
+                <w:szCs w:val="18"/>
+                <w:lang w:bidi="te-IN"/>
+              </w:rPr>
+              <w:t>11</w:t>
+            </w:r>
+          </w:p>
+        </w:tc>
+        <w:tc>
+          <w:tcPr>
+            <w:tcW w:w="2850" w:type="pct"/>
+            <w:gridSpan w:val="5"/>
+            <w:tcBorders>
+              <w:top w:val="nil"/>
+              <w:left w:val="nil"/>
+              <w:bottom w:val="single" w:sz="4" w:space="0" w:color="auto"/>
+              <w:right w:val="single" w:sz="4" w:space="0" w:color="auto"/>
+            </w:tcBorders>
+            <w:shd w:val="clear" w:color="auto" w:fill="auto"/>
+            <w:vAlign w:val="center"/>
+          </w:tcPr>
+          <w:p>
+            <w:pPr>
+              <w:spacing w:after="0" w:line="240" w:lineRule="auto"/>
+              <w:rPr>
+                <w:rFonts w:asciiTheme="majorHAnsi" w:eastAsia="Times New Roman" w:hAnsiTheme="majorHAnsi" w:cs="Times New Roman"/>
+                <w:color w:val="000000"/>
+                <w:sz w:val="18"/>
+                <w:szCs w:val="18"/>
+                <w:lang w:bidi="te-IN"/>
+              </w:rPr>
+            </w:pPr>
+            <w:r>
+              <w:rPr>
+                <w:rFonts w:asciiTheme="majorHAnsi" w:eastAsia="Times New Roman" w:hAnsiTheme="majorHAnsi" w:cs="Times New Roman"/>
+                <w:color w:val="000000"/>
+                <w:sz w:val="18"/>
+                <w:szCs w:val="18"/>
+                <w:lang w:bidi="te-IN"/>
+              </w:rPr>
+              <w:t>Life Sciences for Engineers</w:t>
+            </w:r>
+            <w:r>
+              <w:rPr>
+                <w:rFonts w:asciiTheme="majorHAnsi" w:eastAsia="Times New Roman" w:hAnsiTheme="majorHAnsi" w:cs="Times New Roman"/>
+                <w:color w:val="000000"/>
+                <w:sz w:val="18"/>
+                <w:szCs w:val="18"/>
+                <w:lang w:bidi="te-IN"/>
+              </w:rPr>
+              <w:t>(HS)</w:t>
+            </w:r>
+          </w:p>
+        </w:tc>
+        <w:tc>
+          <w:tcPr>
+            <w:tcW w:w="574" w:type="pct"/>
+            <w:tcBorders>
+              <w:top w:val="nil"/>
+              <w:left w:val="nil"/>
+              <w:bottom w:val="single" w:sz="4" w:space="0" w:color="auto"/>
+              <w:right w:val="single" w:sz="4" w:space="0" w:color="auto"/>
+            </w:tcBorders>
+            <w:shd w:val="clear" w:color="auto" w:fill="auto"/>
+            <w:noWrap/>
+            <w:vAlign w:val="center"/>
+          </w:tcPr>
+          <w:p>
+            <w:pPr>
+              <w:spacing w:after="0" w:line="240" w:lineRule="auto"/>
+              <w:jc w:val="center"/>
+              <w:rPr>
+                <w:rFonts w:asciiTheme="majorHAnsi" w:eastAsia="Times New Roman" w:hAnsiTheme="majorHAnsi" w:cs="Times New Roman"/>
+                <w:sz w:val="18"/>
+                <w:szCs w:val="18"/>
+                <w:lang w:bidi="te-IN"/>
+              </w:rPr>
+            </w:pPr>
+            <w:r>
+              <w:rPr>
+                <w:rFonts w:asciiTheme="majorHAnsi" w:eastAsia="Times New Roman" w:hAnsiTheme="majorHAnsi" w:cs="Times New Roman"/>
+                <w:sz w:val="18"/>
+                <w:szCs w:val="18"/>
+                <w:lang w:bidi="te-IN"/>
+              </w:rPr>
+              <w:t>LSE</w:t>
+            </w:r>
+          </w:p>
+        </w:tc>
+        <w:tc>
+          <w:tcPr>
+            <w:tcW w:w="716" w:type="pct"/>
+            <w:tcBorders>
+              <w:top w:val="nil"/>
+              <w:left w:val="nil"/>
+              <w:bottom w:val="single" w:sz="4" w:space="0" w:color="auto"/>
+              <w:right w:val="single" w:sz="4" w:space="0" w:color="auto"/>
+            </w:tcBorders>
+            <w:shd w:val="clear" w:color="auto" w:fill="auto"/>
+            <w:noWrap/>
+          </w:tcPr>
+          <w:p>
+            <w:pPr>
+              <w:spacing w:after="0" w:line="240" w:lineRule="auto"/>
+              <w:jc w:val="center"/>
+              <w:rPr>
+                <w:rFonts w:asciiTheme="majorHAnsi" w:eastAsia="Times New Roman" w:hAnsiTheme="majorHAnsi" w:cs="Times New Roman"/>
+                <w:sz w:val="18"/>
+                <w:szCs w:val="18"/>
+                <w:lang w:bidi="te-IN"/>
+              </w:rPr>
+            </w:pPr>
+            <w:r>
+              <w:rPr>
+                <w:rFonts w:asciiTheme="majorHAnsi" w:eastAsia="Times New Roman" w:hAnsiTheme="majorHAnsi" w:cs="Times New Roman"/>
+                <w:color w:val="000000"/>
+                <w:sz w:val="18"/>
+                <w:szCs w:val="18"/>
+                <w:lang w:bidi="te-IN"/>
+              </w:rPr>
+              <w:t>R204GA5MC04</w:t>
+            </w:r>
+          </w:p>
+        </w:tc>
+        <w:tc>
+          <w:tcPr>
+            <w:tcW w:w="524" w:type="pct"/>
+            <w:tcBorders>
+              <w:top w:val="nil"/>
+              <w:left w:val="nil"/>
+              <w:bottom w:val="single" w:sz="4" w:space="0" w:color="auto"/>
+              <w:right w:val="single" w:sz="4" w:space="0" w:color="auto"/>
+            </w:tcBorders>
+            <w:shd w:val="clear" w:color="auto" w:fill="auto"/>
+            <w:noWrap/>
+            <w:vAlign w:val="center"/>
+          </w:tcPr>
+          <w:p>
+            <w:pPr>
+              <w:spacing w:after="0" w:line="240" w:lineRule="auto"/>
+              <w:jc w:val="center"/>
+              <w:rPr>
+                <w:rFonts w:asciiTheme="majorHAnsi" w:eastAsia="Times New Roman" w:hAnsiTheme="majorHAnsi" w:cs="Times New Roman"/>
+                <w:sz w:val="18"/>
+                <w:szCs w:val="18"/>
+                <w:lang w:bidi="te-IN"/>
+              </w:rPr>
+            </w:pPr>
+            <w:r>
+              <w:rPr>
+                <w:rFonts w:asciiTheme="majorHAnsi" w:eastAsia="Times New Roman" w:hAnsiTheme="majorHAnsi" w:cs="Times New Roman"/>
+                <w:sz w:val="18"/>
+                <w:szCs w:val="18"/>
+                <w:lang w:bidi="te-IN"/>
+              </w:rPr>
+              <w:t>0</w:t>
             </w:r>
           </w:p>
         </w:tc>
@@ -4454,6 +4366,92 @@
         </w:trPr>
         <w:tc>
           <w:tcPr>
+            <w:tcW w:w="5000" w:type="pct"/>
+            <w:gridSpan w:val="9"/>
+            <w:tcBorders>
+              <w:top w:val="nil"/>
+              <w:left w:val="single" w:sz="4" w:space="0" w:color="auto"/>
+              <w:bottom w:val="single" w:sz="4" w:space="0" w:color="auto"/>
+              <w:right w:val="single" w:sz="4" w:space="0" w:color="auto"/>
+            </w:tcBorders>
+            <w:shd w:val="clear" w:color="auto" w:fill="DBE5F1" w:themeFill="accent1" w:themeFillTint="33"/>
+            <w:noWrap/>
+            <w:vAlign w:val="center"/>
+            <w:hideMark/>
+          </w:tcPr>
+          <w:p>
+            <w:pPr>
+              <w:spacing w:after="0" w:line="240" w:lineRule="auto"/>
+              <w:jc w:val="center"/>
+              <w:rPr>
+                <w:rFonts w:asciiTheme="majorHAnsi" w:eastAsia="Times New Roman" w:hAnsiTheme="majorHAnsi" w:cs="Times New Roman"/>
+                <w:b/>
+                <w:bCs/>
+                <w:color w:val="000000" w:themeColor="text1"/>
+                <w:sz w:val="18"/>
+                <w:szCs w:val="18"/>
+                <w:lang w:bidi="te-IN"/>
+              </w:rPr>
+            </w:pPr>
+            <w:r>
+              <w:rPr>
+                <w:rFonts w:asciiTheme="majorHAnsi" w:eastAsia="Times New Roman" w:hAnsiTheme="majorHAnsi" w:cs="Times New Roman"/>
+                <w:b/>
+                <w:bCs/>
+                <w:color w:val="000000" w:themeColor="text1"/>
+                <w:sz w:val="18"/>
+                <w:szCs w:val="18"/>
+                <w:lang w:bidi="te-IN"/>
+              </w:rPr>
+              <w:t xml:space="preserve">IV B. Tech  II </w:t>
+            </w:r>
+            <w:proofErr w:type="spellStart"/>
+            <w:r>
+              <w:rPr>
+                <w:rFonts w:asciiTheme="majorHAnsi" w:eastAsia="Times New Roman" w:hAnsiTheme="majorHAnsi" w:cs="Times New Roman"/>
+                <w:b/>
+                <w:bCs/>
+                <w:color w:val="000000" w:themeColor="text1"/>
+                <w:sz w:val="18"/>
+                <w:szCs w:val="18"/>
+                <w:lang w:bidi="te-IN"/>
+              </w:rPr>
+              <w:t>Sem</w:t>
+            </w:r>
+            <w:proofErr w:type="spellEnd"/>
+            <w:r>
+              <w:rPr>
+                <w:rFonts w:asciiTheme="majorHAnsi" w:eastAsia="Times New Roman" w:hAnsiTheme="majorHAnsi" w:cs="Times New Roman"/>
+                <w:b/>
+                <w:bCs/>
+                <w:color w:val="000000" w:themeColor="text1"/>
+                <w:sz w:val="18"/>
+                <w:szCs w:val="18"/>
+                <w:lang w:bidi="te-IN"/>
+              </w:rPr>
+              <w:t xml:space="preserve"> (R19</w:t>
+            </w:r>
+            <w:r>
+              <w:rPr>
+                <w:rFonts w:asciiTheme="majorHAnsi" w:eastAsia="Times New Roman" w:hAnsiTheme="majorHAnsi" w:cs="Times New Roman"/>
+                <w:b/>
+                <w:bCs/>
+                <w:color w:val="000000" w:themeColor="text1"/>
+                <w:sz w:val="18"/>
+                <w:szCs w:val="18"/>
+                <w:lang w:bidi="te-IN"/>
+              </w:rPr>
+              <w:t>)</w:t>
+            </w:r>
+          </w:p>
+        </w:tc>
+      </w:tr>
+      <w:tr>
+        <w:trPr>
+          <w:trHeight w:val="255"/>
+        </w:trPr>
+        <w:tc>
+          <w:tcPr>
             <w:tcW w:w="336" w:type="pct"/>
             <w:tcBorders>
               <w:top w:val="single" w:sz="4" w:space="0" w:color="auto"/>
@@ -4511,7 +4509,27 @@
                 <w:szCs w:val="18"/>
                 <w:lang w:bidi="te-IN"/>
               </w:rPr>
-              <w:t>Professional Elective - VI</w:t>
+              <w:t xml:space="preserve">Professional Elective </w:t>
+            </w:r>
+            <w:r>
+              <w:rPr>
+                <w:rFonts w:asciiTheme="majorHAnsi" w:eastAsia="Times New Roman" w:hAnsiTheme="majorHAnsi" w:cs="Times New Roman"/>
+                <w:b/>
+                <w:sz w:val="18"/>
+                <w:szCs w:val="18"/>
+                <w:lang w:bidi="te-IN"/>
+              </w:rPr>
+              <w:t>–</w:t>
+            </w:r>
+            <w:r>
+              <w:rPr>
+                <w:rFonts w:asciiTheme="majorHAnsi" w:eastAsia="Times New Roman" w:hAnsiTheme="majorHAnsi" w:cs="Times New Roman"/>
+                <w:b/>
+                <w:sz w:val="18"/>
+                <w:szCs w:val="18"/>
+                <w:lang w:bidi="te-IN"/>
+              </w:rPr>
+              <w:t xml:space="preserve"> VI</w:t>
             </w:r>
           </w:p>
         </w:tc>
@@ -12731,8 +12749,10 @@
                 <w:szCs w:val="18"/>
                 <w:lang w:bidi="te-IN"/>
               </w:rPr>
-              <w:t>2</w:t>
-            </w:r>
+              <w:t>1.5</w:t>
+            </w:r>
+            <w:bookmarkStart w:id="0" w:name="_GoBack"/>
+            <w:bookmarkEnd w:id="0"/>
           </w:p>
         </w:tc>
       </w:tr>
@@ -28689,7 +28709,7 @@
 </file>
 
 <file path=customXml/itemProps1.xml><?xml version="1.0" encoding="utf-8"?>
-<ds:datastoreItem xmlns:ds="http://schemas.openxmlformats.org/officeDocument/2006/customXml" ds:itemID="{C6665D53-537E-4C67-B71A-EF308F251478}">
+<ds:datastoreItem xmlns:ds="http://schemas.openxmlformats.org/officeDocument/2006/customXml" ds:itemID="{E5A1FCD9-4E27-47DC-A2AD-A687ACAE10C9}">
   <ds:schemaRefs>
     <ds:schemaRef ds:uri="http://schemas.openxmlformats.org/officeDocument/2006/bibliography"/>
   </ds:schemaRefs>

</xml_diff>